<commit_message>
First (and invalid) commit.
</commit_message>
<xml_diff>
--- a/Cris.docx
+++ b/Cris.docx
@@ -52,7 +52,27 @@
         <w:spacing w:line="254" w:lineRule="auto"/>
       </w:pPr>
       <w:r>
-        <w:t>The “Command can have Result” approach (that is quite different from other CQRS and even DDD command handling approaches).</w:t>
+        <w:t>The “Command can have Result” approach (that is quite different from other CQRS and even DDD command handling approaches</w:t>
+      </w:r>
+      <w:r>
+        <w:t xml:space="preserve">, see the excellent </w:t>
+      </w:r>
+      <w:r>
+        <w:t xml:space="preserve">analysis here: </w:t>
+      </w:r>
+      <w:hyperlink r:id="rId5" w:history="1">
+        <w:r>
+          <w:rPr>
+            <w:rStyle w:val="Hyperlink"/>
+          </w:rPr>
+          <w:t>https://vladikk.com/2017/03/20/tackling-complexity-in-cqrs/</w:t>
+        </w:r>
+      </w:hyperlink>
+      <w:r>
+        <w:t>)</w:t>
+      </w:r>
+      <w:r>
+        <w:t>.</w:t>
       </w:r>
     </w:p>
     <w:p>
@@ -515,7 +535,6 @@
     <w:p/>
     <w:p>
       <w:r>
-        <w:lastRenderedPageBreak/>
         <w:t xml:space="preserve">5 - </w:t>
       </w:r>
       <w:r>
@@ -1427,11 +1446,9 @@
                         <wps:txbx>
                           <w:txbxContent>
                             <w:p>
-                              <w:proofErr w:type="spellStart"/>
                               <w:r>
                                 <w:t>ValidatedCommand</w:t>
                               </w:r>
-                              <w:proofErr w:type="spellEnd"/>
                             </w:p>
                           </w:txbxContent>
                         </wps:txbx>
@@ -1573,11 +1590,9 @@
                   <v:textbox>
                     <w:txbxContent>
                       <w:p>
-                        <w:proofErr w:type="spellStart"/>
                         <w:r>
                           <w:t>ValidatedCommand</w:t>
                         </w:r>
-                        <w:proofErr w:type="spellEnd"/>
                       </w:p>
                     </w:txbxContent>
                   </v:textbox>
@@ -2689,7 +2704,6 @@
         </w:rPr>
         <w:t xml:space="preserve"> </w:t>
       </w:r>
-      <w:bookmarkStart w:id="2" w:name="_GoBack"/>
       <w:proofErr w:type="spellStart"/>
       <w:r>
         <w:rPr>
@@ -2709,7 +2723,6 @@
         </w:rPr>
         <w:t>ommand</w:t>
       </w:r>
-      <w:bookmarkEnd w:id="2"/>
       <w:proofErr w:type="spellEnd"/>
       <w:r>
         <w:rPr>
@@ -4036,7 +4049,7 @@
       </w:r>
     </w:p>
     <w:p>
-      <w:bookmarkStart w:id="3" w:name="_Hlk19897815"/>
+      <w:bookmarkStart w:id="2" w:name="_Hlk19897815"/>
       <w:bookmarkEnd w:id="1"/>
       <w:r>
         <w:t xml:space="preserve">To conclude, with two categories we should be able to </w:t>
@@ -4129,17 +4142,26 @@
         <w:t>uses it.</w:t>
       </w:r>
     </w:p>
-    <w:bookmarkEnd w:id="3"/>
-    <w:p/>
-    <w:p/>
-    <w:p>
-      <w:r>
-        <w:t>===================== TODO =======================</w:t>
-      </w:r>
-    </w:p>
-    <w:p>
-      <w:r>
-        <w:t xml:space="preserve">Ideas: </w:t>
+    <w:bookmarkEnd w:id="2"/>
+    <w:p>
+      <w:pPr>
+        <w:pStyle w:val="Heading1"/>
+      </w:pPr>
+      <w:r>
+        <w:t xml:space="preserve">The </w:t>
+      </w:r>
+      <w:proofErr w:type="spellStart"/>
+      <w:r>
+        <w:t>Fire&amp;Forget</w:t>
+      </w:r>
+      <w:proofErr w:type="spellEnd"/>
+      <w:r>
+        <w:t xml:space="preserve"> or Publish thing</w:t>
+      </w:r>
+    </w:p>
+    <w:p>
+      <w:r>
+        <w:t>It is quite common for Command oriented frameworks to expose 2 verbs:</w:t>
       </w:r>
     </w:p>
     <w:p>
@@ -4151,7 +4173,13 @@
         </w:numPr>
       </w:pPr>
       <w:r>
-        <w:t>The (best) Handler is on the “Reality side”</w:t>
+        <w:t xml:space="preserve">Send: to “send a command” to the System, this usually implies for the caller to </w:t>
+      </w:r>
+      <w:r>
+        <w:t>wait for the result (to handle potential errors)</w:t>
+      </w:r>
+      <w:r>
+        <w:t>.</w:t>
       </w:r>
     </w:p>
     <w:p>
@@ -4163,6 +4191,1234 @@
         </w:numPr>
       </w:pPr>
       <w:r>
+        <w:t xml:space="preserve">Publish: to “publish an event” to the System, meaning that </w:t>
+      </w:r>
+      <w:r>
+        <w:t xml:space="preserve">something </w:t>
+      </w:r>
+      <w:r>
+        <w:t>happened,</w:t>
+      </w:r>
+      <w:r>
+        <w:t xml:space="preserve"> </w:t>
+      </w:r>
+      <w:r>
+        <w:t xml:space="preserve">the caller </w:t>
+      </w:r>
+      <w:r>
+        <w:t xml:space="preserve">is notifying the System of this occurrence and </w:t>
+      </w:r>
+      <w:r>
+        <w:t xml:space="preserve">has </w:t>
+      </w:r>
+      <w:r>
+        <w:t xml:space="preserve">obviously </w:t>
+      </w:r>
+      <w:r>
+        <w:t>nothing to wait for.</w:t>
+      </w:r>
+    </w:p>
+    <w:p>
+      <w:r>
+        <w:t xml:space="preserve">The introduction of this notion of “event” here is, up to us, unfortunate. The System will certainly generate events (later/behind/after) </w:t>
+      </w:r>
+      <w:r>
+        <w:t>consequently</w:t>
+      </w:r>
+      <w:r>
+        <w:t xml:space="preserve"> to the command execution and we prefer keeping this “event </w:t>
+      </w:r>
+      <w:r>
+        <w:t>effect</w:t>
+      </w:r>
+      <w:r>
+        <w:t>” on the back side of the System. What does enter a System are just Commands: some of them may have the semantics of an event in the external world, but from the System point of view, it is a Command that needs to be executed</w:t>
+      </w:r>
+      <w:r>
+        <w:t>, that may trigger a side effect on the System itself, just as any other Command.</w:t>
+      </w:r>
+    </w:p>
+    <w:p>
+      <w:r>
+        <w:t>The</w:t>
+      </w:r>
+      <w:r>
+        <w:t xml:space="preserve"> Publish </w:t>
+      </w:r>
+      <w:r>
+        <w:t xml:space="preserve">verb however introduces a useful concept in the game: the fire &amp; forget call pattern. </w:t>
+      </w:r>
+      <w:r>
+        <w:t>And we don’t have it for the moment.</w:t>
+      </w:r>
+    </w:p>
+    <w:p>
+      <w:r>
+        <w:t>Some Commands must be like Events: carry data that will be interpreted by the back end, may have side-effects on the System (like any other Commands) and potentially generate “true” events</w:t>
+      </w:r>
+      <w:r>
+        <w:t xml:space="preserve"> BUT doesn’t need to be awaited in any manner. </w:t>
+      </w:r>
+    </w:p>
+    <w:p>
+      <w:r>
+        <w:t>Our Commands can have an expected Result</w:t>
+      </w:r>
+      <w:r>
+        <w:t>, this is modeled with these 2 interfaces</w:t>
+      </w:r>
+      <w:r>
+        <w:t xml:space="preserve">. </w:t>
+      </w:r>
+    </w:p>
+    <w:p>
+      <w:pPr>
+        <w:autoSpaceDE w:val="0"/>
+        <w:autoSpaceDN w:val="0"/>
+        <w:adjustRightInd w:val="0"/>
+        <w:spacing w:after="0" w:line="240" w:lineRule="auto"/>
+        <w:rPr>
+          <w:rFonts w:ascii="Consolas" w:hAnsi="Consolas" w:cs="Consolas"/>
+          <w:color w:val="000000"/>
+          <w:sz w:val="16"/>
+          <w:szCs w:val="19"/>
+        </w:rPr>
+      </w:pPr>
+      <w:r>
+        <w:rPr>
+          <w:rFonts w:ascii="Consolas" w:hAnsi="Consolas" w:cs="Consolas"/>
+          <w:color w:val="808080"/>
+          <w:sz w:val="16"/>
+          <w:szCs w:val="19"/>
+        </w:rPr>
+        <w:t>///</w:t>
+      </w:r>
+      <w:r>
+        <w:rPr>
+          <w:rFonts w:ascii="Consolas" w:hAnsi="Consolas" w:cs="Consolas"/>
+          <w:color w:val="008000"/>
+          <w:sz w:val="16"/>
+          <w:szCs w:val="19"/>
+        </w:rPr>
+        <w:t xml:space="preserve"> </w:t>
+      </w:r>
+      <w:r>
+        <w:rPr>
+          <w:rFonts w:ascii="Consolas" w:hAnsi="Consolas" w:cs="Consolas"/>
+          <w:color w:val="808080"/>
+          <w:sz w:val="16"/>
+          <w:szCs w:val="19"/>
+        </w:rPr>
+        <w:t>&lt;summary&gt;</w:t>
+      </w:r>
+    </w:p>
+    <w:p>
+      <w:pPr>
+        <w:autoSpaceDE w:val="0"/>
+        <w:autoSpaceDN w:val="0"/>
+        <w:adjustRightInd w:val="0"/>
+        <w:spacing w:after="0" w:line="240" w:lineRule="auto"/>
+        <w:rPr>
+          <w:rFonts w:ascii="Consolas" w:hAnsi="Consolas" w:cs="Consolas"/>
+          <w:color w:val="000000"/>
+          <w:sz w:val="16"/>
+          <w:szCs w:val="19"/>
+        </w:rPr>
+      </w:pPr>
+      <w:r>
+        <w:rPr>
+          <w:rFonts w:ascii="Consolas" w:hAnsi="Consolas" w:cs="Consolas"/>
+          <w:color w:val="808080"/>
+          <w:sz w:val="16"/>
+          <w:szCs w:val="19"/>
+        </w:rPr>
+        <w:lastRenderedPageBreak/>
+        <w:t>///</w:t>
+      </w:r>
+      <w:r>
+        <w:rPr>
+          <w:rFonts w:ascii="Consolas" w:hAnsi="Consolas" w:cs="Consolas"/>
+          <w:color w:val="008000"/>
+          <w:sz w:val="16"/>
+          <w:szCs w:val="19"/>
+        </w:rPr>
+        <w:t xml:space="preserve"> The base command interface marker.</w:t>
+      </w:r>
+    </w:p>
+    <w:p>
+      <w:pPr>
+        <w:autoSpaceDE w:val="0"/>
+        <w:autoSpaceDN w:val="0"/>
+        <w:adjustRightInd w:val="0"/>
+        <w:spacing w:after="0" w:line="240" w:lineRule="auto"/>
+        <w:rPr>
+          <w:rFonts w:ascii="Consolas" w:hAnsi="Consolas" w:cs="Consolas"/>
+          <w:color w:val="000000"/>
+          <w:sz w:val="16"/>
+          <w:szCs w:val="19"/>
+        </w:rPr>
+      </w:pPr>
+      <w:r>
+        <w:rPr>
+          <w:rFonts w:ascii="Consolas" w:hAnsi="Consolas" w:cs="Consolas"/>
+          <w:color w:val="808080"/>
+          <w:sz w:val="16"/>
+          <w:szCs w:val="19"/>
+        </w:rPr>
+        <w:t>///</w:t>
+      </w:r>
+      <w:r>
+        <w:rPr>
+          <w:rFonts w:ascii="Consolas" w:hAnsi="Consolas" w:cs="Consolas"/>
+          <w:color w:val="008000"/>
+          <w:sz w:val="16"/>
+          <w:szCs w:val="19"/>
+        </w:rPr>
+        <w:t xml:space="preserve"> Any type that extends this interface define a new command type.</w:t>
+      </w:r>
+    </w:p>
+    <w:p>
+      <w:pPr>
+        <w:autoSpaceDE w:val="0"/>
+        <w:autoSpaceDN w:val="0"/>
+        <w:adjustRightInd w:val="0"/>
+        <w:spacing w:after="0" w:line="240" w:lineRule="auto"/>
+        <w:rPr>
+          <w:rFonts w:ascii="Consolas" w:hAnsi="Consolas" w:cs="Consolas"/>
+          <w:color w:val="000000"/>
+          <w:sz w:val="16"/>
+          <w:szCs w:val="19"/>
+        </w:rPr>
+      </w:pPr>
+      <w:r>
+        <w:rPr>
+          <w:rFonts w:ascii="Consolas" w:hAnsi="Consolas" w:cs="Consolas"/>
+          <w:color w:val="808080"/>
+          <w:sz w:val="16"/>
+          <w:szCs w:val="19"/>
+        </w:rPr>
+        <w:t>///</w:t>
+      </w:r>
+      <w:r>
+        <w:rPr>
+          <w:rFonts w:ascii="Consolas" w:hAnsi="Consolas" w:cs="Consolas"/>
+          <w:color w:val="008000"/>
+          <w:sz w:val="16"/>
+          <w:szCs w:val="19"/>
+        </w:rPr>
+        <w:t xml:space="preserve"> </w:t>
+      </w:r>
+      <w:r>
+        <w:rPr>
+          <w:rFonts w:ascii="Consolas" w:hAnsi="Consolas" w:cs="Consolas"/>
+          <w:color w:val="808080"/>
+          <w:sz w:val="16"/>
+          <w:szCs w:val="19"/>
+        </w:rPr>
+        <w:t>&lt;/summary&gt;</w:t>
+      </w:r>
+    </w:p>
+    <w:p>
+      <w:pPr>
+        <w:autoSpaceDE w:val="0"/>
+        <w:autoSpaceDN w:val="0"/>
+        <w:adjustRightInd w:val="0"/>
+        <w:spacing w:after="0" w:line="240" w:lineRule="auto"/>
+        <w:rPr>
+          <w:rFonts w:ascii="Consolas" w:hAnsi="Consolas" w:cs="Consolas"/>
+          <w:color w:val="000000"/>
+          <w:sz w:val="16"/>
+          <w:szCs w:val="19"/>
+        </w:rPr>
+      </w:pPr>
+      <w:r>
+        <w:rPr>
+          <w:rFonts w:ascii="Consolas" w:hAnsi="Consolas" w:cs="Consolas"/>
+          <w:color w:val="000000"/>
+          <w:sz w:val="16"/>
+          <w:szCs w:val="19"/>
+        </w:rPr>
+        <w:t>[</w:t>
+      </w:r>
+      <w:proofErr w:type="spellStart"/>
+      <w:r>
+        <w:rPr>
+          <w:rFonts w:ascii="Consolas" w:hAnsi="Consolas" w:cs="Consolas"/>
+          <w:color w:val="2B91AF"/>
+          <w:sz w:val="16"/>
+          <w:szCs w:val="19"/>
+        </w:rPr>
+        <w:t>CKTypeDefiner</w:t>
+      </w:r>
+      <w:proofErr w:type="spellEnd"/>
+      <w:r>
+        <w:rPr>
+          <w:rFonts w:ascii="Consolas" w:hAnsi="Consolas" w:cs="Consolas"/>
+          <w:color w:val="000000"/>
+          <w:sz w:val="16"/>
+          <w:szCs w:val="19"/>
+        </w:rPr>
+        <w:t>]</w:t>
+      </w:r>
+    </w:p>
+    <w:p>
+      <w:pPr>
+        <w:autoSpaceDE w:val="0"/>
+        <w:autoSpaceDN w:val="0"/>
+        <w:adjustRightInd w:val="0"/>
+        <w:spacing w:after="0" w:line="240" w:lineRule="auto"/>
+        <w:rPr>
+          <w:rFonts w:ascii="Consolas" w:hAnsi="Consolas" w:cs="Consolas"/>
+          <w:color w:val="000000"/>
+          <w:sz w:val="16"/>
+          <w:szCs w:val="19"/>
+        </w:rPr>
+      </w:pPr>
+      <w:r>
+        <w:rPr>
+          <w:rFonts w:ascii="Consolas" w:hAnsi="Consolas" w:cs="Consolas"/>
+          <w:color w:val="0000FF"/>
+          <w:sz w:val="16"/>
+          <w:szCs w:val="19"/>
+        </w:rPr>
+        <w:t>public</w:t>
+      </w:r>
+      <w:r>
+        <w:rPr>
+          <w:rFonts w:ascii="Consolas" w:hAnsi="Consolas" w:cs="Consolas"/>
+          <w:color w:val="000000"/>
+          <w:sz w:val="16"/>
+          <w:szCs w:val="19"/>
+        </w:rPr>
+        <w:t xml:space="preserve"> </w:t>
+      </w:r>
+      <w:r>
+        <w:rPr>
+          <w:rFonts w:ascii="Consolas" w:hAnsi="Consolas" w:cs="Consolas"/>
+          <w:color w:val="0000FF"/>
+          <w:sz w:val="16"/>
+          <w:szCs w:val="19"/>
+        </w:rPr>
+        <w:t>interface</w:t>
+      </w:r>
+      <w:r>
+        <w:rPr>
+          <w:rFonts w:ascii="Consolas" w:hAnsi="Consolas" w:cs="Consolas"/>
+          <w:color w:val="000000"/>
+          <w:sz w:val="16"/>
+          <w:szCs w:val="19"/>
+        </w:rPr>
+        <w:t xml:space="preserve"> </w:t>
+      </w:r>
+      <w:proofErr w:type="spellStart"/>
+      <w:proofErr w:type="gramStart"/>
+      <w:r>
+        <w:rPr>
+          <w:rFonts w:ascii="Consolas" w:hAnsi="Consolas" w:cs="Consolas"/>
+          <w:color w:val="2B91AF"/>
+          <w:sz w:val="16"/>
+          <w:szCs w:val="19"/>
+        </w:rPr>
+        <w:t>ICommand</w:t>
+      </w:r>
+      <w:proofErr w:type="spellEnd"/>
+      <w:r>
+        <w:rPr>
+          <w:rFonts w:ascii="Consolas" w:hAnsi="Consolas" w:cs="Consolas"/>
+          <w:color w:val="000000"/>
+          <w:sz w:val="16"/>
+          <w:szCs w:val="19"/>
+        </w:rPr>
+        <w:t xml:space="preserve"> :</w:t>
+      </w:r>
+      <w:proofErr w:type="gramEnd"/>
+      <w:r>
+        <w:rPr>
+          <w:rFonts w:ascii="Consolas" w:hAnsi="Consolas" w:cs="Consolas"/>
+          <w:color w:val="000000"/>
+          <w:sz w:val="16"/>
+          <w:szCs w:val="19"/>
+        </w:rPr>
+        <w:t xml:space="preserve"> </w:t>
+      </w:r>
+      <w:proofErr w:type="spellStart"/>
+      <w:r>
+        <w:rPr>
+          <w:rFonts w:ascii="Consolas" w:hAnsi="Consolas" w:cs="Consolas"/>
+          <w:color w:val="2B91AF"/>
+          <w:sz w:val="16"/>
+          <w:szCs w:val="19"/>
+        </w:rPr>
+        <w:t>IClosedPoco</w:t>
+      </w:r>
+      <w:proofErr w:type="spellEnd"/>
+    </w:p>
+    <w:p>
+      <w:pPr>
+        <w:autoSpaceDE w:val="0"/>
+        <w:autoSpaceDN w:val="0"/>
+        <w:adjustRightInd w:val="0"/>
+        <w:spacing w:after="0" w:line="240" w:lineRule="auto"/>
+        <w:rPr>
+          <w:rFonts w:ascii="Consolas" w:hAnsi="Consolas" w:cs="Consolas"/>
+          <w:color w:val="000000"/>
+          <w:sz w:val="16"/>
+          <w:szCs w:val="19"/>
+        </w:rPr>
+      </w:pPr>
+      <w:r>
+        <w:rPr>
+          <w:rFonts w:ascii="Consolas" w:hAnsi="Consolas" w:cs="Consolas"/>
+          <w:color w:val="000000"/>
+          <w:sz w:val="16"/>
+          <w:szCs w:val="19"/>
+        </w:rPr>
+        <w:t>{</w:t>
+      </w:r>
+    </w:p>
+    <w:p>
+      <w:pPr>
+        <w:rPr>
+          <w:sz w:val="18"/>
+        </w:rPr>
+      </w:pPr>
+      <w:r>
+        <w:rPr>
+          <w:rFonts w:ascii="Consolas" w:hAnsi="Consolas" w:cs="Consolas"/>
+          <w:color w:val="000000"/>
+          <w:sz w:val="16"/>
+          <w:szCs w:val="19"/>
+        </w:rPr>
+        <w:t>}</w:t>
+      </w:r>
+    </w:p>
+    <w:p>
+      <w:pPr>
+        <w:autoSpaceDE w:val="0"/>
+        <w:autoSpaceDN w:val="0"/>
+        <w:adjustRightInd w:val="0"/>
+        <w:spacing w:after="0" w:line="240" w:lineRule="auto"/>
+        <w:rPr>
+          <w:rFonts w:ascii="Consolas" w:hAnsi="Consolas" w:cs="Consolas"/>
+          <w:color w:val="000000"/>
+          <w:sz w:val="16"/>
+          <w:szCs w:val="19"/>
+        </w:rPr>
+      </w:pPr>
+      <w:r>
+        <w:rPr>
+          <w:rFonts w:ascii="Consolas" w:hAnsi="Consolas" w:cs="Consolas"/>
+          <w:color w:val="808080"/>
+          <w:sz w:val="16"/>
+          <w:szCs w:val="19"/>
+        </w:rPr>
+        <w:t>///</w:t>
+      </w:r>
+      <w:r>
+        <w:rPr>
+          <w:rFonts w:ascii="Consolas" w:hAnsi="Consolas" w:cs="Consolas"/>
+          <w:color w:val="008000"/>
+          <w:sz w:val="16"/>
+          <w:szCs w:val="19"/>
+        </w:rPr>
+        <w:t xml:space="preserve"> </w:t>
+      </w:r>
+      <w:r>
+        <w:rPr>
+          <w:rFonts w:ascii="Consolas" w:hAnsi="Consolas" w:cs="Consolas"/>
+          <w:color w:val="808080"/>
+          <w:sz w:val="16"/>
+          <w:szCs w:val="19"/>
+        </w:rPr>
+        <w:t>&lt;summary&gt;</w:t>
+      </w:r>
+    </w:p>
+    <w:p>
+      <w:pPr>
+        <w:autoSpaceDE w:val="0"/>
+        <w:autoSpaceDN w:val="0"/>
+        <w:adjustRightInd w:val="0"/>
+        <w:spacing w:after="0" w:line="240" w:lineRule="auto"/>
+        <w:rPr>
+          <w:rFonts w:ascii="Consolas" w:hAnsi="Consolas" w:cs="Consolas"/>
+          <w:color w:val="000000"/>
+          <w:sz w:val="16"/>
+          <w:szCs w:val="19"/>
+        </w:rPr>
+      </w:pPr>
+      <w:r>
+        <w:rPr>
+          <w:rFonts w:ascii="Consolas" w:hAnsi="Consolas" w:cs="Consolas"/>
+          <w:color w:val="808080"/>
+          <w:sz w:val="16"/>
+          <w:szCs w:val="19"/>
+        </w:rPr>
+        <w:t>///</w:t>
+      </w:r>
+      <w:r>
+        <w:rPr>
+          <w:rFonts w:ascii="Consolas" w:hAnsi="Consolas" w:cs="Consolas"/>
+          <w:color w:val="008000"/>
+          <w:sz w:val="16"/>
+          <w:szCs w:val="19"/>
+        </w:rPr>
+        <w:t xml:space="preserve"> </w:t>
+      </w:r>
+      <w:proofErr w:type="spellStart"/>
+      <w:r>
+        <w:rPr>
+          <w:rFonts w:ascii="Consolas" w:hAnsi="Consolas" w:cs="Consolas"/>
+          <w:color w:val="008000"/>
+          <w:sz w:val="16"/>
+          <w:szCs w:val="19"/>
+        </w:rPr>
+        <w:t>Decribes</w:t>
+      </w:r>
+      <w:proofErr w:type="spellEnd"/>
+      <w:r>
+        <w:rPr>
+          <w:rFonts w:ascii="Consolas" w:hAnsi="Consolas" w:cs="Consolas"/>
+          <w:color w:val="008000"/>
+          <w:sz w:val="16"/>
+          <w:szCs w:val="19"/>
+        </w:rPr>
+        <w:t xml:space="preserve"> a type of command that expects a result (that can be of any type).</w:t>
+      </w:r>
+    </w:p>
+    <w:p>
+      <w:pPr>
+        <w:autoSpaceDE w:val="0"/>
+        <w:autoSpaceDN w:val="0"/>
+        <w:adjustRightInd w:val="0"/>
+        <w:spacing w:after="0" w:line="240" w:lineRule="auto"/>
+        <w:rPr>
+          <w:rFonts w:ascii="Consolas" w:hAnsi="Consolas" w:cs="Consolas"/>
+          <w:color w:val="000000"/>
+          <w:sz w:val="16"/>
+          <w:szCs w:val="19"/>
+        </w:rPr>
+      </w:pPr>
+      <w:r>
+        <w:rPr>
+          <w:rFonts w:ascii="Consolas" w:hAnsi="Consolas" w:cs="Consolas"/>
+          <w:color w:val="808080"/>
+          <w:sz w:val="16"/>
+          <w:szCs w:val="19"/>
+        </w:rPr>
+        <w:t>///</w:t>
+      </w:r>
+      <w:r>
+        <w:rPr>
+          <w:rFonts w:ascii="Consolas" w:hAnsi="Consolas" w:cs="Consolas"/>
+          <w:color w:val="008000"/>
+          <w:sz w:val="16"/>
+          <w:szCs w:val="19"/>
+        </w:rPr>
+        <w:t xml:space="preserve"> </w:t>
+      </w:r>
+      <w:r>
+        <w:rPr>
+          <w:rFonts w:ascii="Consolas" w:hAnsi="Consolas" w:cs="Consolas"/>
+          <w:color w:val="808080"/>
+          <w:sz w:val="16"/>
+          <w:szCs w:val="19"/>
+        </w:rPr>
+        <w:t>&lt;/summary&gt;</w:t>
+      </w:r>
+    </w:p>
+    <w:p>
+      <w:pPr>
+        <w:autoSpaceDE w:val="0"/>
+        <w:autoSpaceDN w:val="0"/>
+        <w:adjustRightInd w:val="0"/>
+        <w:spacing w:after="0" w:line="240" w:lineRule="auto"/>
+        <w:rPr>
+          <w:rFonts w:ascii="Consolas" w:hAnsi="Consolas" w:cs="Consolas"/>
+          <w:color w:val="000000"/>
+          <w:sz w:val="16"/>
+          <w:szCs w:val="19"/>
+        </w:rPr>
+      </w:pPr>
+      <w:r>
+        <w:rPr>
+          <w:rFonts w:ascii="Consolas" w:hAnsi="Consolas" w:cs="Consolas"/>
+          <w:color w:val="808080"/>
+          <w:sz w:val="16"/>
+          <w:szCs w:val="19"/>
+        </w:rPr>
+        <w:t>///</w:t>
+      </w:r>
+      <w:r>
+        <w:rPr>
+          <w:rFonts w:ascii="Consolas" w:hAnsi="Consolas" w:cs="Consolas"/>
+          <w:color w:val="008000"/>
+          <w:sz w:val="16"/>
+          <w:szCs w:val="19"/>
+        </w:rPr>
+        <w:t xml:space="preserve"> </w:t>
+      </w:r>
+      <w:r>
+        <w:rPr>
+          <w:rFonts w:ascii="Consolas" w:hAnsi="Consolas" w:cs="Consolas"/>
+          <w:color w:val="808080"/>
+          <w:sz w:val="16"/>
+          <w:szCs w:val="19"/>
+        </w:rPr>
+        <w:t>&lt;</w:t>
+      </w:r>
+      <w:proofErr w:type="spellStart"/>
+      <w:r>
+        <w:rPr>
+          <w:rFonts w:ascii="Consolas" w:hAnsi="Consolas" w:cs="Consolas"/>
+          <w:color w:val="808080"/>
+          <w:sz w:val="16"/>
+          <w:szCs w:val="19"/>
+        </w:rPr>
+        <w:t>typeparam</w:t>
+      </w:r>
+      <w:proofErr w:type="spellEnd"/>
+      <w:r>
+        <w:rPr>
+          <w:rFonts w:ascii="Consolas" w:hAnsi="Consolas" w:cs="Consolas"/>
+          <w:color w:val="808080"/>
+          <w:sz w:val="16"/>
+          <w:szCs w:val="19"/>
+        </w:rPr>
+        <w:t xml:space="preserve"> name="</w:t>
+      </w:r>
+      <w:proofErr w:type="spellStart"/>
+      <w:r>
+        <w:rPr>
+          <w:rFonts w:ascii="Consolas" w:hAnsi="Consolas" w:cs="Consolas"/>
+          <w:color w:val="000000"/>
+          <w:sz w:val="16"/>
+          <w:szCs w:val="19"/>
+        </w:rPr>
+        <w:t>TResult</w:t>
+      </w:r>
+      <w:proofErr w:type="spellEnd"/>
+      <w:r>
+        <w:rPr>
+          <w:rFonts w:ascii="Consolas" w:hAnsi="Consolas" w:cs="Consolas"/>
+          <w:color w:val="808080"/>
+          <w:sz w:val="16"/>
+          <w:szCs w:val="19"/>
+        </w:rPr>
+        <w:t>"&gt;</w:t>
+      </w:r>
+      <w:r>
+        <w:rPr>
+          <w:rFonts w:ascii="Consolas" w:hAnsi="Consolas" w:cs="Consolas"/>
+          <w:color w:val="008000"/>
+          <w:sz w:val="16"/>
+          <w:szCs w:val="19"/>
+        </w:rPr>
+        <w:t xml:space="preserve">Type of the expected </w:t>
+      </w:r>
+      <w:proofErr w:type="gramStart"/>
+      <w:r>
+        <w:rPr>
+          <w:rFonts w:ascii="Consolas" w:hAnsi="Consolas" w:cs="Consolas"/>
+          <w:color w:val="008000"/>
+          <w:sz w:val="16"/>
+          <w:szCs w:val="19"/>
+        </w:rPr>
+        <w:t>result.</w:t>
+      </w:r>
+      <w:r>
+        <w:rPr>
+          <w:rFonts w:ascii="Consolas" w:hAnsi="Consolas" w:cs="Consolas"/>
+          <w:color w:val="808080"/>
+          <w:sz w:val="16"/>
+          <w:szCs w:val="19"/>
+        </w:rPr>
+        <w:t>&lt;</w:t>
+      </w:r>
+      <w:proofErr w:type="gramEnd"/>
+      <w:r>
+        <w:rPr>
+          <w:rFonts w:ascii="Consolas" w:hAnsi="Consolas" w:cs="Consolas"/>
+          <w:color w:val="808080"/>
+          <w:sz w:val="16"/>
+          <w:szCs w:val="19"/>
+        </w:rPr>
+        <w:t>/</w:t>
+      </w:r>
+      <w:proofErr w:type="spellStart"/>
+      <w:r>
+        <w:rPr>
+          <w:rFonts w:ascii="Consolas" w:hAnsi="Consolas" w:cs="Consolas"/>
+          <w:color w:val="808080"/>
+          <w:sz w:val="16"/>
+          <w:szCs w:val="19"/>
+        </w:rPr>
+        <w:t>typeparam</w:t>
+      </w:r>
+      <w:proofErr w:type="spellEnd"/>
+      <w:r>
+        <w:rPr>
+          <w:rFonts w:ascii="Consolas" w:hAnsi="Consolas" w:cs="Consolas"/>
+          <w:color w:val="808080"/>
+          <w:sz w:val="16"/>
+          <w:szCs w:val="19"/>
+        </w:rPr>
+        <w:t>&gt;</w:t>
+      </w:r>
+    </w:p>
+    <w:p>
+      <w:pPr>
+        <w:autoSpaceDE w:val="0"/>
+        <w:autoSpaceDN w:val="0"/>
+        <w:adjustRightInd w:val="0"/>
+        <w:spacing w:after="0" w:line="240" w:lineRule="auto"/>
+        <w:rPr>
+          <w:rFonts w:ascii="Consolas" w:hAnsi="Consolas" w:cs="Consolas"/>
+          <w:color w:val="000000"/>
+          <w:sz w:val="16"/>
+          <w:szCs w:val="19"/>
+        </w:rPr>
+      </w:pPr>
+      <w:r>
+        <w:rPr>
+          <w:rFonts w:ascii="Consolas" w:hAnsi="Consolas" w:cs="Consolas"/>
+          <w:color w:val="000000"/>
+          <w:sz w:val="16"/>
+          <w:szCs w:val="19"/>
+        </w:rPr>
+        <w:t>[</w:t>
+      </w:r>
+      <w:proofErr w:type="spellStart"/>
+      <w:r>
+        <w:rPr>
+          <w:rFonts w:ascii="Consolas" w:hAnsi="Consolas" w:cs="Consolas"/>
+          <w:color w:val="2B91AF"/>
+          <w:sz w:val="16"/>
+          <w:szCs w:val="19"/>
+        </w:rPr>
+        <w:t>CKTypeDefiner</w:t>
+      </w:r>
+      <w:proofErr w:type="spellEnd"/>
+      <w:r>
+        <w:rPr>
+          <w:rFonts w:ascii="Consolas" w:hAnsi="Consolas" w:cs="Consolas"/>
+          <w:color w:val="000000"/>
+          <w:sz w:val="16"/>
+          <w:szCs w:val="19"/>
+        </w:rPr>
+        <w:t>]</w:t>
+      </w:r>
+    </w:p>
+    <w:p>
+      <w:pPr>
+        <w:autoSpaceDE w:val="0"/>
+        <w:autoSpaceDN w:val="0"/>
+        <w:adjustRightInd w:val="0"/>
+        <w:spacing w:after="0" w:line="240" w:lineRule="auto"/>
+        <w:rPr>
+          <w:rFonts w:ascii="Consolas" w:hAnsi="Consolas" w:cs="Consolas"/>
+          <w:color w:val="000000"/>
+          <w:sz w:val="16"/>
+          <w:szCs w:val="19"/>
+        </w:rPr>
+      </w:pPr>
+      <w:r>
+        <w:rPr>
+          <w:rFonts w:ascii="Consolas" w:hAnsi="Consolas" w:cs="Consolas"/>
+          <w:color w:val="0000FF"/>
+          <w:sz w:val="16"/>
+          <w:szCs w:val="19"/>
+        </w:rPr>
+        <w:t>public</w:t>
+      </w:r>
+      <w:r>
+        <w:rPr>
+          <w:rFonts w:ascii="Consolas" w:hAnsi="Consolas" w:cs="Consolas"/>
+          <w:color w:val="000000"/>
+          <w:sz w:val="16"/>
+          <w:szCs w:val="19"/>
+        </w:rPr>
+        <w:t xml:space="preserve"> </w:t>
+      </w:r>
+      <w:r>
+        <w:rPr>
+          <w:rFonts w:ascii="Consolas" w:hAnsi="Consolas" w:cs="Consolas"/>
+          <w:color w:val="0000FF"/>
+          <w:sz w:val="16"/>
+          <w:szCs w:val="19"/>
+        </w:rPr>
+        <w:t>interface</w:t>
+      </w:r>
+      <w:r>
+        <w:rPr>
+          <w:rFonts w:ascii="Consolas" w:hAnsi="Consolas" w:cs="Consolas"/>
+          <w:color w:val="000000"/>
+          <w:sz w:val="16"/>
+          <w:szCs w:val="19"/>
+        </w:rPr>
+        <w:t xml:space="preserve"> </w:t>
+      </w:r>
+      <w:proofErr w:type="spellStart"/>
+      <w:r>
+        <w:rPr>
+          <w:rFonts w:ascii="Consolas" w:hAnsi="Consolas" w:cs="Consolas"/>
+          <w:color w:val="2B91AF"/>
+          <w:sz w:val="16"/>
+          <w:szCs w:val="19"/>
+        </w:rPr>
+        <w:t>ICommand</w:t>
+      </w:r>
+      <w:proofErr w:type="spellEnd"/>
+      <w:r>
+        <w:rPr>
+          <w:rFonts w:ascii="Consolas" w:hAnsi="Consolas" w:cs="Consolas"/>
+          <w:color w:val="000000"/>
+          <w:sz w:val="16"/>
+          <w:szCs w:val="19"/>
+        </w:rPr>
+        <w:t>&lt;</w:t>
+      </w:r>
+      <w:proofErr w:type="spellStart"/>
+      <w:r>
+        <w:rPr>
+          <w:rFonts w:ascii="Consolas" w:hAnsi="Consolas" w:cs="Consolas"/>
+          <w:color w:val="2B91AF"/>
+          <w:sz w:val="16"/>
+          <w:szCs w:val="19"/>
+        </w:rPr>
+        <w:t>TResult</w:t>
+      </w:r>
+      <w:proofErr w:type="spellEnd"/>
+      <w:proofErr w:type="gramStart"/>
+      <w:r>
+        <w:rPr>
+          <w:rFonts w:ascii="Consolas" w:hAnsi="Consolas" w:cs="Consolas"/>
+          <w:color w:val="000000"/>
+          <w:sz w:val="16"/>
+          <w:szCs w:val="19"/>
+        </w:rPr>
+        <w:t>&gt; :</w:t>
+      </w:r>
+      <w:proofErr w:type="gramEnd"/>
+      <w:r>
+        <w:rPr>
+          <w:rFonts w:ascii="Consolas" w:hAnsi="Consolas" w:cs="Consolas"/>
+          <w:color w:val="000000"/>
+          <w:sz w:val="16"/>
+          <w:szCs w:val="19"/>
+        </w:rPr>
+        <w:t xml:space="preserve"> </w:t>
+      </w:r>
+      <w:proofErr w:type="spellStart"/>
+      <w:r>
+        <w:rPr>
+          <w:rFonts w:ascii="Consolas" w:hAnsi="Consolas" w:cs="Consolas"/>
+          <w:color w:val="2B91AF"/>
+          <w:sz w:val="16"/>
+          <w:szCs w:val="19"/>
+        </w:rPr>
+        <w:t>ICommand</w:t>
+      </w:r>
+      <w:proofErr w:type="spellEnd"/>
+    </w:p>
+    <w:p>
+      <w:pPr>
+        <w:autoSpaceDE w:val="0"/>
+        <w:autoSpaceDN w:val="0"/>
+        <w:adjustRightInd w:val="0"/>
+        <w:spacing w:after="0" w:line="240" w:lineRule="auto"/>
+        <w:rPr>
+          <w:rFonts w:ascii="Consolas" w:hAnsi="Consolas" w:cs="Consolas"/>
+          <w:color w:val="000000"/>
+          <w:sz w:val="16"/>
+          <w:szCs w:val="19"/>
+        </w:rPr>
+      </w:pPr>
+      <w:r>
+        <w:rPr>
+          <w:rFonts w:ascii="Consolas" w:hAnsi="Consolas" w:cs="Consolas"/>
+          <w:color w:val="000000"/>
+          <w:sz w:val="16"/>
+          <w:szCs w:val="19"/>
+        </w:rPr>
+        <w:t>{</w:t>
+      </w:r>
+    </w:p>
+    <w:p>
+      <w:pPr>
+        <w:rPr>
+          <w:sz w:val="18"/>
+        </w:rPr>
+      </w:pPr>
+      <w:r>
+        <w:rPr>
+          <w:rFonts w:ascii="Consolas" w:hAnsi="Consolas" w:cs="Consolas"/>
+          <w:color w:val="000000"/>
+          <w:sz w:val="16"/>
+          <w:szCs w:val="19"/>
+        </w:rPr>
+        <w:t>}</w:t>
+      </w:r>
+    </w:p>
+    <w:p>
+      <w:r>
+        <w:t>A way to specify this behavior is to introduce a special return type (a “</w:t>
+      </w:r>
+      <w:proofErr w:type="spellStart"/>
+      <w:r>
+        <w:t>NoWaitResult</w:t>
+      </w:r>
+      <w:proofErr w:type="spellEnd"/>
+      <w:r>
+        <w:t>”)</w:t>
+      </w:r>
+      <w:r>
+        <w:t>:</w:t>
+      </w:r>
+    </w:p>
+    <w:p>
+      <w:pPr>
+        <w:autoSpaceDE w:val="0"/>
+        <w:autoSpaceDN w:val="0"/>
+        <w:adjustRightInd w:val="0"/>
+        <w:spacing w:after="0" w:line="240" w:lineRule="auto"/>
+        <w:rPr>
+          <w:rFonts w:ascii="Consolas" w:hAnsi="Consolas" w:cs="Consolas"/>
+          <w:color w:val="000000"/>
+          <w:sz w:val="16"/>
+          <w:szCs w:val="19"/>
+        </w:rPr>
+      </w:pPr>
+      <w:r>
+        <w:rPr>
+          <w:rFonts w:ascii="Consolas" w:hAnsi="Consolas" w:cs="Consolas"/>
+          <w:color w:val="808080"/>
+          <w:sz w:val="16"/>
+          <w:szCs w:val="19"/>
+        </w:rPr>
+        <w:t>///</w:t>
+      </w:r>
+      <w:r>
+        <w:rPr>
+          <w:rFonts w:ascii="Consolas" w:hAnsi="Consolas" w:cs="Consolas"/>
+          <w:color w:val="008000"/>
+          <w:sz w:val="16"/>
+          <w:szCs w:val="19"/>
+        </w:rPr>
+        <w:t xml:space="preserve"> </w:t>
+      </w:r>
+      <w:r>
+        <w:rPr>
+          <w:rFonts w:ascii="Consolas" w:hAnsi="Consolas" w:cs="Consolas"/>
+          <w:color w:val="808080"/>
+          <w:sz w:val="16"/>
+          <w:szCs w:val="19"/>
+        </w:rPr>
+        <w:t>&lt;summary&gt;</w:t>
+      </w:r>
+    </w:p>
+    <w:p>
+      <w:pPr>
+        <w:autoSpaceDE w:val="0"/>
+        <w:autoSpaceDN w:val="0"/>
+        <w:adjustRightInd w:val="0"/>
+        <w:spacing w:after="0" w:line="240" w:lineRule="auto"/>
+        <w:rPr>
+          <w:rFonts w:ascii="Consolas" w:hAnsi="Consolas" w:cs="Consolas"/>
+          <w:color w:val="000000"/>
+          <w:sz w:val="16"/>
+          <w:szCs w:val="19"/>
+        </w:rPr>
+      </w:pPr>
+      <w:r>
+        <w:rPr>
+          <w:rFonts w:ascii="Consolas" w:hAnsi="Consolas" w:cs="Consolas"/>
+          <w:color w:val="808080"/>
+          <w:sz w:val="16"/>
+          <w:szCs w:val="19"/>
+        </w:rPr>
+        <w:t>///</w:t>
+      </w:r>
+      <w:r>
+        <w:rPr>
+          <w:rFonts w:ascii="Consolas" w:hAnsi="Consolas" w:cs="Consolas"/>
+          <w:color w:val="008000"/>
+          <w:sz w:val="16"/>
+          <w:szCs w:val="19"/>
+        </w:rPr>
+        <w:t xml:space="preserve"> Type marker for result of a fire &amp; forget command.</w:t>
+      </w:r>
+    </w:p>
+    <w:p>
+      <w:pPr>
+        <w:autoSpaceDE w:val="0"/>
+        <w:autoSpaceDN w:val="0"/>
+        <w:adjustRightInd w:val="0"/>
+        <w:spacing w:after="0" w:line="240" w:lineRule="auto"/>
+        <w:rPr>
+          <w:rFonts w:ascii="Consolas" w:hAnsi="Consolas" w:cs="Consolas"/>
+          <w:color w:val="000000"/>
+          <w:sz w:val="16"/>
+          <w:szCs w:val="19"/>
+        </w:rPr>
+      </w:pPr>
+      <w:r>
+        <w:rPr>
+          <w:rFonts w:ascii="Consolas" w:hAnsi="Consolas" w:cs="Consolas"/>
+          <w:color w:val="808080"/>
+          <w:sz w:val="16"/>
+          <w:szCs w:val="19"/>
+        </w:rPr>
+        <w:t>///</w:t>
+      </w:r>
+      <w:r>
+        <w:rPr>
+          <w:rFonts w:ascii="Consolas" w:hAnsi="Consolas" w:cs="Consolas"/>
+          <w:color w:val="008000"/>
+          <w:sz w:val="16"/>
+          <w:szCs w:val="19"/>
+        </w:rPr>
+        <w:t xml:space="preserve"> </w:t>
+      </w:r>
+      <w:r>
+        <w:rPr>
+          <w:rFonts w:ascii="Consolas" w:hAnsi="Consolas" w:cs="Consolas"/>
+          <w:color w:val="808080"/>
+          <w:sz w:val="16"/>
+          <w:szCs w:val="19"/>
+        </w:rPr>
+        <w:t>&lt;/summary&gt;</w:t>
+      </w:r>
+    </w:p>
+    <w:p>
+      <w:pPr>
+        <w:autoSpaceDE w:val="0"/>
+        <w:autoSpaceDN w:val="0"/>
+        <w:adjustRightInd w:val="0"/>
+        <w:spacing w:after="0" w:line="240" w:lineRule="auto"/>
+        <w:rPr>
+          <w:rFonts w:ascii="Consolas" w:hAnsi="Consolas" w:cs="Consolas"/>
+          <w:color w:val="000000"/>
+          <w:sz w:val="16"/>
+          <w:szCs w:val="19"/>
+        </w:rPr>
+      </w:pPr>
+      <w:r>
+        <w:rPr>
+          <w:rFonts w:ascii="Consolas" w:hAnsi="Consolas" w:cs="Consolas"/>
+          <w:color w:val="0000FF"/>
+          <w:sz w:val="16"/>
+          <w:szCs w:val="19"/>
+        </w:rPr>
+        <w:t>public</w:t>
+      </w:r>
+      <w:r>
+        <w:rPr>
+          <w:rFonts w:ascii="Consolas" w:hAnsi="Consolas" w:cs="Consolas"/>
+          <w:color w:val="000000"/>
+          <w:sz w:val="16"/>
+          <w:szCs w:val="19"/>
+        </w:rPr>
+        <w:t xml:space="preserve"> </w:t>
+      </w:r>
+      <w:r>
+        <w:rPr>
+          <w:rFonts w:ascii="Consolas" w:hAnsi="Consolas" w:cs="Consolas"/>
+          <w:color w:val="0000FF"/>
+          <w:sz w:val="16"/>
+          <w:szCs w:val="19"/>
+        </w:rPr>
+        <w:t>sealed</w:t>
+      </w:r>
+      <w:r>
+        <w:rPr>
+          <w:rFonts w:ascii="Consolas" w:hAnsi="Consolas" w:cs="Consolas"/>
+          <w:color w:val="000000"/>
+          <w:sz w:val="16"/>
+          <w:szCs w:val="19"/>
+        </w:rPr>
+        <w:t xml:space="preserve"> </w:t>
+      </w:r>
+      <w:r>
+        <w:rPr>
+          <w:rFonts w:ascii="Consolas" w:hAnsi="Consolas" w:cs="Consolas"/>
+          <w:color w:val="0000FF"/>
+          <w:sz w:val="16"/>
+          <w:szCs w:val="19"/>
+        </w:rPr>
+        <w:t>class</w:t>
+      </w:r>
+      <w:r>
+        <w:rPr>
+          <w:rFonts w:ascii="Consolas" w:hAnsi="Consolas" w:cs="Consolas"/>
+          <w:color w:val="000000"/>
+          <w:sz w:val="16"/>
+          <w:szCs w:val="19"/>
+        </w:rPr>
+        <w:t xml:space="preserve"> </w:t>
+      </w:r>
+      <w:proofErr w:type="spellStart"/>
+      <w:r>
+        <w:rPr>
+          <w:rFonts w:ascii="Consolas" w:hAnsi="Consolas" w:cs="Consolas"/>
+          <w:color w:val="2B91AF"/>
+          <w:sz w:val="16"/>
+          <w:szCs w:val="19"/>
+        </w:rPr>
+        <w:t>NoWaitResult</w:t>
+      </w:r>
+      <w:proofErr w:type="spellEnd"/>
+      <w:r>
+        <w:rPr>
+          <w:rFonts w:ascii="Consolas" w:hAnsi="Consolas" w:cs="Consolas"/>
+          <w:color w:val="000000"/>
+          <w:sz w:val="16"/>
+          <w:szCs w:val="19"/>
+        </w:rPr>
+        <w:t xml:space="preserve"> </w:t>
+      </w:r>
+      <w:proofErr w:type="gramStart"/>
+      <w:r>
+        <w:rPr>
+          <w:rFonts w:ascii="Consolas" w:hAnsi="Consolas" w:cs="Consolas"/>
+          <w:color w:val="000000"/>
+          <w:sz w:val="16"/>
+          <w:szCs w:val="19"/>
+        </w:rPr>
+        <w:t>{ }</w:t>
+      </w:r>
+      <w:proofErr w:type="gramEnd"/>
+    </w:p>
+    <w:p/>
+    <w:p>
+      <w:r>
+        <w:t>F</w:t>
+      </w:r>
+      <w:r>
+        <w:t>ire</w:t>
+      </w:r>
+      <w:r>
+        <w:t xml:space="preserve"> </w:t>
+      </w:r>
+      <w:r>
+        <w:t>&amp;</w:t>
+      </w:r>
+      <w:r>
+        <w:t xml:space="preserve"> </w:t>
+      </w:r>
+      <w:r>
+        <w:t xml:space="preserve">forget </w:t>
+      </w:r>
+      <w:r>
+        <w:t xml:space="preserve">commands must be </w:t>
+      </w:r>
+      <w:proofErr w:type="spellStart"/>
+      <w:r>
+        <w:rPr>
+          <w:rFonts w:ascii="Consolas" w:hAnsi="Consolas" w:cs="Consolas"/>
+          <w:color w:val="2B91AF"/>
+          <w:sz w:val="16"/>
+          <w:szCs w:val="19"/>
+        </w:rPr>
+        <w:t>ICommand</w:t>
+      </w:r>
+      <w:proofErr w:type="spellEnd"/>
+      <w:r>
+        <w:rPr>
+          <w:rFonts w:ascii="Consolas" w:hAnsi="Consolas" w:cs="Consolas"/>
+          <w:color w:val="000000"/>
+          <w:sz w:val="16"/>
+          <w:szCs w:val="19"/>
+        </w:rPr>
+        <w:t>&lt;</w:t>
+      </w:r>
+      <w:proofErr w:type="spellStart"/>
+      <w:r>
+        <w:rPr>
+          <w:rFonts w:ascii="Consolas" w:hAnsi="Consolas" w:cs="Consolas"/>
+          <w:color w:val="2B91AF"/>
+          <w:sz w:val="16"/>
+          <w:szCs w:val="19"/>
+        </w:rPr>
+        <w:t>NoWaitResult</w:t>
+      </w:r>
+      <w:proofErr w:type="spellEnd"/>
+      <w:r>
+        <w:rPr>
+          <w:rFonts w:ascii="Consolas" w:hAnsi="Consolas" w:cs="Consolas"/>
+          <w:color w:val="000000"/>
+          <w:sz w:val="16"/>
+          <w:szCs w:val="19"/>
+        </w:rPr>
+        <w:t>&gt;</w:t>
+      </w:r>
+      <w:r>
+        <w:t>.</w:t>
+      </w:r>
+    </w:p>
+    <w:p/>
+    <w:p>
+      <w:pPr>
+        <w:pStyle w:val="Heading1"/>
+      </w:pPr>
+      <w:r>
+        <w:t xml:space="preserve">The </w:t>
+      </w:r>
+      <w:proofErr w:type="spellStart"/>
+      <w:r>
+        <w:t>CommandModel</w:t>
+      </w:r>
+      <w:proofErr w:type="spellEnd"/>
+    </w:p>
+    <w:p>
+      <w:r>
+        <w:t xml:space="preserve">In </w:t>
+      </w:r>
+      <w:proofErr w:type="spellStart"/>
+      <w:r>
+        <w:t>Crs</w:t>
+      </w:r>
+      <w:proofErr w:type="spellEnd"/>
+      <w:r>
+        <w:t xml:space="preserve"> implementation</w:t>
+      </w:r>
+      <w:r>
+        <w:t xml:space="preserve">, the Command Model that describes the command in terms of </w:t>
+      </w:r>
+      <w:bookmarkStart w:id="3" w:name="_GoBack"/>
+      <w:bookmarkEnd w:id="3"/>
+    </w:p>
+    <w:p/>
+    <w:p>
+      <w:r>
+        <w:t>===================== TODO =======================</w:t>
+      </w:r>
+    </w:p>
+    <w:p>
+      <w:r>
+        <w:t xml:space="preserve">Ideas: </w:t>
+      </w:r>
+    </w:p>
+    <w:p>
+      <w:pPr>
+        <w:pStyle w:val="ListParagraph"/>
+        <w:numPr>
+          <w:ilvl w:val="0"/>
+          <w:numId w:val="2"/>
+        </w:numPr>
+      </w:pPr>
+      <w:r>
+        <w:t>The (best) Handler is on the “Reality side”</w:t>
+      </w:r>
+    </w:p>
+    <w:p>
+      <w:pPr>
+        <w:pStyle w:val="ListParagraph"/>
+        <w:numPr>
+          <w:ilvl w:val="0"/>
+          <w:numId w:val="2"/>
+        </w:numPr>
+      </w:pPr>
+      <w:r>
         <w:t>On the “Reality Side” (Primary Run)</w:t>
       </w:r>
     </w:p>
@@ -4585,7 +5841,6 @@
         <w:rPr>
           <w:sz w:val="18"/>
         </w:rPr>
-        <w:lastRenderedPageBreak/>
         <w:t xml:space="preserve">interface </w:t>
       </w:r>
       <w:proofErr w:type="spellStart"/>
@@ -4626,6 +5881,7 @@
         <w:rPr>
           <w:sz w:val="18"/>
         </w:rPr>
+        <w:lastRenderedPageBreak/>
         <w:t>{</w:t>
       </w:r>
     </w:p>
@@ -6484,7 +7740,6 @@
         <w:rPr>
           <w:sz w:val="16"/>
         </w:rPr>
-        <w:lastRenderedPageBreak/>
         <w:t xml:space="preserve">This is NOT a good idea: </w:t>
       </w:r>
       <w:proofErr w:type="gramStart"/>
@@ -6525,6 +7780,7 @@
         </w:numPr>
       </w:pPr>
       <w:r>
+        <w:lastRenderedPageBreak/>
         <w:t xml:space="preserve">Another </w:t>
       </w:r>
       <w:proofErr w:type="spellStart"/>
@@ -8449,6 +9705,30 @@
       </w:tblBorders>
     </w:tblPr>
   </w:style>
+  <w:style w:type="character" w:styleId="Hyperlink">
+    <w:name w:val="Hyperlink"/>
+    <w:basedOn w:val="DefaultParagraphFont"/>
+    <w:uiPriority w:val="99"/>
+    <w:semiHidden/>
+    <w:unhideWhenUsed/>
+    <w:rsid w:val="00261A87"/>
+    <w:rPr>
+      <w:color w:val="0000FF"/>
+      <w:u w:val="single"/>
+    </w:rPr>
+  </w:style>
+  <w:style w:type="character" w:styleId="FollowedHyperlink">
+    <w:name w:val="FollowedHyperlink"/>
+    <w:basedOn w:val="DefaultParagraphFont"/>
+    <w:uiPriority w:val="99"/>
+    <w:semiHidden/>
+    <w:unhideWhenUsed/>
+    <w:rsid w:val="00261A87"/>
+    <w:rPr>
+      <w:color w:val="954F72" w:themeColor="followedHyperlink"/>
+      <w:u w:val="single"/>
+    </w:rPr>
+  </w:style>
 </w:styles>
 </file>
 

</xml_diff>

<commit_message>
Stating CommandDirectory & Validator.
Working implementation.
</commit_message>
<xml_diff>
--- a/Cris.docx
+++ b/Cris.docx
@@ -56,124 +56,77 @@
           <w:r>
             <w:fldChar w:fldCharType="separate"/>
           </w:r>
-          <w:bookmarkStart w:id="1" w:name="_GoBack"/>
-          <w:bookmarkEnd w:id="1"/>
-          <w:r>
-            <w:rPr>
-              <w:rStyle w:val="Hyperlink"/>
-              <w:noProof/>
-            </w:rPr>
-            <w:fldChar w:fldCharType="begin"/>
-          </w:r>
-          <w:r>
-            <w:rPr>
-              <w:rStyle w:val="Hyperlink"/>
-              <w:noProof/>
-            </w:rPr>
-            <w:instrText xml:space="preserve"> </w:instrText>
-          </w:r>
-          <w:r>
-            <w:rPr>
-              <w:noProof/>
-            </w:rPr>
-            <w:instrText>HYPERLINK \l "_Toc40167997"</w:instrText>
-          </w:r>
-          <w:r>
-            <w:rPr>
-              <w:rStyle w:val="Hyperlink"/>
-              <w:noProof/>
-            </w:rPr>
-            <w:instrText xml:space="preserve"> </w:instrText>
-          </w:r>
-          <w:r>
-            <w:rPr>
-              <w:rStyle w:val="Hyperlink"/>
-              <w:noProof/>
-            </w:rPr>
-          </w:r>
-          <w:r>
-            <w:rPr>
-              <w:rStyle w:val="Hyperlink"/>
-              <w:noProof/>
-            </w:rPr>
-            <w:fldChar w:fldCharType="separate"/>
-          </w:r>
-          <w:r>
-            <w:rPr>
-              <w:rStyle w:val="Hyperlink"/>
-              <w:noProof/>
-            </w:rPr>
-            <w:t>I.</w:t>
-          </w:r>
-          <w:r>
-            <w:rPr>
-              <w:rFonts w:eastAsiaTheme="minorEastAsia"/>
-              <w:noProof/>
-            </w:rPr>
-            <w:tab/>
-          </w:r>
-          <w:r>
-            <w:rPr>
-              <w:rStyle w:val="Hyperlink"/>
-              <w:noProof/>
-            </w:rPr>
-            <w:t>Command Responsibility Seggregation</w:t>
-          </w:r>
-          <w:r>
-            <w:rPr>
-              <w:noProof/>
-              <w:webHidden/>
-            </w:rPr>
-            <w:tab/>
-          </w:r>
-          <w:r>
-            <w:rPr>
-              <w:noProof/>
-              <w:webHidden/>
-            </w:rPr>
-            <w:fldChar w:fldCharType="begin"/>
-          </w:r>
-          <w:r>
-            <w:rPr>
-              <w:noProof/>
-              <w:webHidden/>
-            </w:rPr>
-            <w:instrText xml:space="preserve"> PAGEREF _Toc40167997 \h </w:instrText>
-          </w:r>
-          <w:r>
-            <w:rPr>
-              <w:noProof/>
-              <w:webHidden/>
-            </w:rPr>
-          </w:r>
-          <w:r>
-            <w:rPr>
-              <w:noProof/>
-              <w:webHidden/>
-            </w:rPr>
-            <w:fldChar w:fldCharType="separate"/>
-          </w:r>
-          <w:r>
-            <w:rPr>
-              <w:noProof/>
-              <w:webHidden/>
-            </w:rPr>
-            <w:t>2</w:t>
-          </w:r>
-          <w:r>
-            <w:rPr>
-              <w:noProof/>
-              <w:webHidden/>
-            </w:rPr>
-            <w:fldChar w:fldCharType="end"/>
-          </w:r>
-          <w:r>
-            <w:rPr>
-              <w:rStyle w:val="Hyperlink"/>
-              <w:noProof/>
-            </w:rPr>
-            <w:fldChar w:fldCharType="end"/>
-          </w:r>
+          <w:hyperlink w:anchor="_Toc40167997" w:history="1">
+            <w:r>
+              <w:rPr>
+                <w:rStyle w:val="Hyperlink"/>
+                <w:noProof/>
+              </w:rPr>
+              <w:t>I.</w:t>
+            </w:r>
+            <w:r>
+              <w:rPr>
+                <w:rFonts w:eastAsiaTheme="minorEastAsia"/>
+                <w:noProof/>
+              </w:rPr>
+              <w:tab/>
+            </w:r>
+            <w:r>
+              <w:rPr>
+                <w:rStyle w:val="Hyperlink"/>
+                <w:noProof/>
+              </w:rPr>
+              <w:t>Command Responsibility Seggregation</w:t>
+            </w:r>
+            <w:r>
+              <w:rPr>
+                <w:noProof/>
+                <w:webHidden/>
+              </w:rPr>
+              <w:tab/>
+            </w:r>
+            <w:r>
+              <w:rPr>
+                <w:noProof/>
+                <w:webHidden/>
+              </w:rPr>
+              <w:fldChar w:fldCharType="begin"/>
+            </w:r>
+            <w:r>
+              <w:rPr>
+                <w:noProof/>
+                <w:webHidden/>
+              </w:rPr>
+              <w:instrText xml:space="preserve"> PAGEREF _Toc40167997 \h </w:instrText>
+            </w:r>
+            <w:r>
+              <w:rPr>
+                <w:noProof/>
+                <w:webHidden/>
+              </w:rPr>
+            </w:r>
+            <w:r>
+              <w:rPr>
+                <w:noProof/>
+                <w:webHidden/>
+              </w:rPr>
+              <w:fldChar w:fldCharType="separate"/>
+            </w:r>
+            <w:r>
+              <w:rPr>
+                <w:noProof/>
+                <w:webHidden/>
+              </w:rPr>
+              <w:t>2</w:t>
+            </w:r>
+            <w:r>
+              <w:rPr>
+                <w:noProof/>
+                <w:webHidden/>
+              </w:rPr>
+              <w:fldChar w:fldCharType="end"/>
+            </w:r>
+          </w:hyperlink>
         </w:p>
         <w:p>
           <w:pPr>
@@ -1383,7 +1336,21 @@
                 <w:rStyle w:val="Hyperlink"/>
                 <w:noProof/>
               </w:rPr>
-              <w:t>Looking for the best possible CommandHandler definition</w:t>
+              <w:t>Looking for the best possible Comman</w:t>
+            </w:r>
+            <w:r>
+              <w:rPr>
+                <w:rStyle w:val="Hyperlink"/>
+                <w:noProof/>
+              </w:rPr>
+              <w:t>d</w:t>
+            </w:r>
+            <w:r>
+              <w:rPr>
+                <w:rStyle w:val="Hyperlink"/>
+                <w:noProof/>
+              </w:rPr>
+              <w:t>Handler definition</w:t>
             </w:r>
             <w:r>
               <w:rPr>
@@ -3132,7 +3099,7 @@
       <w:pPr>
         <w:pStyle w:val="Heading1"/>
       </w:pPr>
-      <w:bookmarkStart w:id="2" w:name="_Toc40167997"/>
+      <w:bookmarkStart w:id="1" w:name="_Toc40167997"/>
       <w:r>
         <w:t>Command Respons</w:t>
       </w:r>
@@ -3146,7 +3113,7 @@
       <w:r>
         <w:t>Seggregation</w:t>
       </w:r>
-      <w:bookmarkEnd w:id="2"/>
+      <w:bookmarkEnd w:id="1"/>
       <w:proofErr w:type="spellEnd"/>
     </w:p>
     <w:p>
@@ -3309,24 +3276,26 @@
       <w:pPr>
         <w:pStyle w:val="Heading1"/>
       </w:pPr>
-      <w:bookmarkStart w:id="3" w:name="_Toc40167998"/>
+      <w:bookmarkStart w:id="2" w:name="_Toc40167998"/>
       <w:r>
         <w:t>The fundamentals</w:t>
       </w:r>
+      <w:bookmarkEnd w:id="2"/>
+    </w:p>
+    <w:p>
+      <w:pPr>
+        <w:pStyle w:val="Heading2"/>
+      </w:pPr>
+      <w:bookmarkStart w:id="3" w:name="_Toc40167999"/>
+      <w:r>
+        <w:t xml:space="preserve">The Command </w:t>
+      </w:r>
+      <w:proofErr w:type="gramStart"/>
+      <w:r>
+        <w:t>process</w:t>
+      </w:r>
       <w:bookmarkEnd w:id="3"/>
-    </w:p>
-    <w:p>
-      <w:pPr>
-        <w:pStyle w:val="Heading2"/>
-      </w:pPr>
-      <w:bookmarkStart w:id="4" w:name="_Toc40167999"/>
-      <w:r>
-        <w:t xml:space="preserve">The Command </w:t>
-      </w:r>
-      <w:r>
-        <w:t>process</w:t>
-      </w:r>
-      <w:bookmarkEnd w:id="4"/>
+      <w:proofErr w:type="gramEnd"/>
     </w:p>
     <w:p>
       <w:r>
@@ -3434,7 +3403,15 @@
       </w:r>
       <w:proofErr w:type="spellEnd"/>
       <w:r>
-        <w:t xml:space="preserve"> that should enable the End Point to call the Front End back with the result of a deferred command</w:t>
+        <w:t xml:space="preserve"> that should enable the End Point to call the </w:t>
+      </w:r>
+      <w:proofErr w:type="gramStart"/>
+      <w:r>
+        <w:t>Front End</w:t>
+      </w:r>
+      <w:proofErr w:type="gramEnd"/>
+      <w:r>
+        <w:t xml:space="preserve"> back with the result of a deferred command</w:t>
       </w:r>
       <w:r>
         <w:t xml:space="preserve"> (the ‘A’ answer)</w:t>
@@ -3649,10 +3626,18 @@
               <w:t xml:space="preserve">y been executed in a </w:t>
             </w:r>
             <w:r>
-              <w:t>synchronous way</w:t>
-            </w:r>
-            <w:r>
-              <w:t>, its result is directly accessible by the client</w:t>
+              <w:t xml:space="preserve">synchronous </w:t>
+            </w:r>
+            <w:proofErr w:type="gramStart"/>
+            <w:r>
+              <w:t>way</w:t>
+            </w:r>
+            <w:r>
+              <w:t>,</w:t>
+            </w:r>
+            <w:proofErr w:type="gramEnd"/>
+            <w:r>
+              <w:t xml:space="preserve"> its result is directly accessible by the client</w:t>
             </w:r>
             <w:r>
               <w:t xml:space="preserve"> in the VISAM Response</w:t>
@@ -4110,7 +4095,7 @@
       <w:pPr>
         <w:pStyle w:val="Heading2"/>
       </w:pPr>
-      <w:bookmarkStart w:id="5" w:name="_Toc40168000"/>
+      <w:bookmarkStart w:id="4" w:name="_Toc40168000"/>
       <w:r>
         <w:lastRenderedPageBreak/>
         <w:t xml:space="preserve">Design goal: </w:t>
@@ -4118,7 +4103,7 @@
       <w:r>
         <w:t>Inline, background or out-of-process Command execution</w:t>
       </w:r>
-      <w:bookmarkEnd w:id="5"/>
+      <w:bookmarkEnd w:id="4"/>
     </w:p>
     <w:p>
       <w:r>
@@ -4173,7 +4158,7 @@
       <w:pPr>
         <w:pStyle w:val="Heading1"/>
       </w:pPr>
-      <w:bookmarkStart w:id="6" w:name="_Toc40168001"/>
+      <w:bookmarkStart w:id="5" w:name="_Toc40168001"/>
       <w:r>
         <w:t xml:space="preserve">The </w:t>
       </w:r>
@@ -4198,7 +4183,7 @@
       <w:r>
         <w:t xml:space="preserve"> in question</w:t>
       </w:r>
-      <w:bookmarkEnd w:id="6"/>
+      <w:bookmarkEnd w:id="5"/>
     </w:p>
     <w:p>
       <w:pPr>
@@ -4208,172 +4193,172 @@
           <w:numId w:val="17"/>
         </w:numPr>
       </w:pPr>
-      <w:bookmarkStart w:id="7" w:name="_Toc40168002"/>
+      <w:bookmarkStart w:id="6" w:name="_Toc40168002"/>
       <w:r>
         <w:t>The Command as a whole</w:t>
       </w:r>
+      <w:bookmarkEnd w:id="6"/>
+    </w:p>
+    <w:p>
+      <w:r>
+        <w:t>With CRS the Command is the same across the whole system. This was a way for us to “fight the implicit” in the architecture</w:t>
+      </w:r>
+      <w:r>
+        <w:t>.</w:t>
+      </w:r>
+    </w:p>
+    <w:p>
+      <w:r>
+        <w:t>The best example is about authentication: t</w:t>
+      </w:r>
+      <w:r>
+        <w:t xml:space="preserve">he actor identifier </w:t>
+      </w:r>
+      <w:r>
+        <w:t>(the “</w:t>
+      </w:r>
+      <w:proofErr w:type="spellStart"/>
+      <w:r>
+        <w:t>ActorId</w:t>
+      </w:r>
+      <w:proofErr w:type="spellEnd"/>
+      <w:r>
+        <w:t xml:space="preserve">” field) </w:t>
+      </w:r>
+      <w:r>
+        <w:t xml:space="preserve">of a command </w:t>
+      </w:r>
+      <w:r>
+        <w:t>emitted</w:t>
+      </w:r>
+      <w:r>
+        <w:t xml:space="preserve"> by the frontend for instance must explicitly appear in the command before being sent to the backend, even if the front-to-back channel is bound to a well-known user.</w:t>
+      </w:r>
+    </w:p>
+    <w:p>
+      <w:r>
+        <w:t xml:space="preserve">The general principle is that a Command that reaches an End Point (End Points are exposed by the Back End) must contain every data that is required </w:t>
+      </w:r>
+      <w:r>
+        <w:t xml:space="preserve">to handle it. The End Point </w:t>
+      </w:r>
+      <w:r>
+        <w:rPr>
+          <w:b/>
+        </w:rPr>
+        <w:t>validate</w:t>
+      </w:r>
+      <w:r>
+        <w:rPr>
+          <w:b/>
+        </w:rPr>
+        <w:t>s</w:t>
+      </w:r>
+      <w:r>
+        <w:t xml:space="preserve"> any possible aspects of the Command data, including data that are (or can be) redundant with any potential “ambient knowledge” such as authentication information (or tenant identifier or culture or </w:t>
+      </w:r>
+      <w:r>
+        <w:t>application identifier or</w:t>
+      </w:r>
+      <w:r>
+        <w:t>…</w:t>
+      </w:r>
+      <w:r>
+        <w:t xml:space="preserve"> whatever you can imagine</w:t>
+      </w:r>
+      <w:r>
+        <w:t>)</w:t>
+      </w:r>
+      <w:r>
+        <w:t>.</w:t>
+      </w:r>
+      <w:r>
+        <w:t xml:space="preserve"> </w:t>
+      </w:r>
+    </w:p>
+    <w:p>
+      <w:r>
+        <w:t>Our experiments have shown that this was a little bit annoying for the developer and that it requires some helpers to handle this</w:t>
+      </w:r>
+      <w:r>
+        <w:t>: basically these “ambient values” must be made available to the Front End and “automatically” set as much as possible so that the developer doesn’t have to handle them explicitly.</w:t>
+      </w:r>
+    </w:p>
+    <w:p>
+      <w:r>
+        <w:t>However</w:t>
+      </w:r>
+      <w:r>
+        <w:t>, even with this negative effect on the front</w:t>
+      </w:r>
+      <w:r>
+        <w:t xml:space="preserve">, we maintain our choice: that is a “good constraint” that helps build solid Systems. </w:t>
+      </w:r>
+    </w:p>
+    <w:p>
+      <w:r>
+        <w:t>Once the Command has reached the End Point, CRS keeps the exact same Command object: it doesn’t make any difference between the “outside” and “inside” of the System. This unified, single, vision of the Command object may appear a little bit too “extreme” and seems to complicate somehow the actual handling of the Command.</w:t>
+      </w:r>
+      <w:r>
+        <w:t xml:space="preserve"> </w:t>
+      </w:r>
+    </w:p>
+    <w:p>
+      <w:r>
+        <w:t>What if we introduce a difference between the external and internal command?</w:t>
+      </w:r>
+    </w:p>
+    <w:p>
+      <w:pPr>
+        <w:pStyle w:val="Heading2"/>
+      </w:pPr>
+      <w:bookmarkStart w:id="7" w:name="_Toc40168003"/>
+      <w:r>
+        <w:t xml:space="preserve">(Hypothesis) </w:t>
+      </w:r>
+      <w:r>
+        <w:t>“e</w:t>
+      </w:r>
+      <w:r>
+        <w:t>xternal</w:t>
+      </w:r>
+      <w:r>
+        <w:t>”</w:t>
+      </w:r>
+      <w:r>
+        <w:t xml:space="preserve"> </w:t>
+      </w:r>
+      <w:r>
+        <w:t>Command</w:t>
+      </w:r>
+      <w:r>
+        <w:t xml:space="preserve"> </w:t>
+      </w:r>
+      <w:r>
+        <w:t>become</w:t>
+      </w:r>
+      <w:r>
+        <w:t xml:space="preserve"> </w:t>
+      </w:r>
+      <w:proofErr w:type="spellStart"/>
+      <w:r>
+        <w:t>ValidatedCommand</w:t>
+      </w:r>
       <w:bookmarkEnd w:id="7"/>
-    </w:p>
-    <w:p>
-      <w:r>
-        <w:t>With CRS the Command is the same across the whole system. This was a way for us to “fight the implicit” in the architecture</w:t>
-      </w:r>
-      <w:r>
-        <w:t>.</w:t>
-      </w:r>
-    </w:p>
-    <w:p>
-      <w:r>
-        <w:t>The best example is about authentication: t</w:t>
-      </w:r>
-      <w:r>
-        <w:t xml:space="preserve">he actor identifier </w:t>
-      </w:r>
-      <w:r>
-        <w:t>(the “</w:t>
-      </w:r>
-      <w:proofErr w:type="spellStart"/>
-      <w:r>
-        <w:t>ActorId</w:t>
-      </w:r>
-      <w:proofErr w:type="spellEnd"/>
-      <w:r>
-        <w:t xml:space="preserve">” field) </w:t>
-      </w:r>
-      <w:r>
-        <w:t xml:space="preserve">of a command </w:t>
-      </w:r>
-      <w:r>
-        <w:t>emitted</w:t>
-      </w:r>
-      <w:r>
-        <w:t xml:space="preserve"> by the frontend for instance must explicitly appear in the command before being sent to the backend, even if the front-to-back channel is bound to a well-known user.</w:t>
-      </w:r>
-    </w:p>
-    <w:p>
-      <w:r>
-        <w:t xml:space="preserve">The general principle is that a Command that reaches an End Point (End Points are exposed by the Back End) must contain every data that is required </w:t>
-      </w:r>
-      <w:r>
-        <w:t xml:space="preserve">to handle it. The End Point </w:t>
-      </w:r>
-      <w:r>
-        <w:rPr>
-          <w:b/>
-        </w:rPr>
-        <w:t>validate</w:t>
-      </w:r>
-      <w:r>
-        <w:rPr>
-          <w:b/>
-        </w:rPr>
-        <w:t>s</w:t>
-      </w:r>
-      <w:r>
-        <w:t xml:space="preserve"> any possible aspects of the Command data, including data that are (or can be) redundant with any potential “ambient knowledge” such as authentication information (or tenant identifier or culture or </w:t>
-      </w:r>
-      <w:r>
-        <w:t>application identifier or</w:t>
-      </w:r>
-      <w:r>
-        <w:t>…</w:t>
-      </w:r>
-      <w:r>
-        <w:t xml:space="preserve"> whatever you can imagine</w:t>
-      </w:r>
-      <w:r>
-        <w:t>)</w:t>
-      </w:r>
-      <w:r>
-        <w:t>.</w:t>
-      </w:r>
-      <w:r>
-        <w:t xml:space="preserve"> </w:t>
-      </w:r>
-    </w:p>
-    <w:p>
-      <w:r>
-        <w:t>Our experiments have shown that this was a little bit annoying for the developer and that it requires some helpers to handle this</w:t>
-      </w:r>
-      <w:r>
-        <w:t>: basically these “ambient values” must be made available to the Front End and “automatically” set as much as possible so that the developer doesn’t have to handle them explicitly.</w:t>
-      </w:r>
-    </w:p>
-    <w:p>
-      <w:r>
-        <w:t>However</w:t>
-      </w:r>
-      <w:r>
-        <w:t>, even with this negative effect on the front</w:t>
-      </w:r>
-      <w:r>
-        <w:t xml:space="preserve">, we maintain our choice: that is a “good constraint” that helps build solid Systems. </w:t>
-      </w:r>
-    </w:p>
-    <w:p>
-      <w:r>
-        <w:t>Once the Command has reached the End Point, CRS keeps the exact same Command object: it doesn’t make any difference between the “outside” and “inside” of the System. This unified, single, vision of the Command object may appear a little bit too “extreme” and seems to complicate somehow the actual handling of the Command.</w:t>
-      </w:r>
-      <w:r>
-        <w:t xml:space="preserve"> </w:t>
-      </w:r>
-    </w:p>
-    <w:p>
-      <w:r>
-        <w:t>What if we introduce a difference between the external and internal command?</w:t>
-      </w:r>
-    </w:p>
-    <w:p>
-      <w:pPr>
-        <w:pStyle w:val="Heading2"/>
-      </w:pPr>
-      <w:bookmarkStart w:id="8" w:name="_Toc40168003"/>
-      <w:r>
-        <w:t xml:space="preserve">(Hypothesis) </w:t>
-      </w:r>
-      <w:r>
-        <w:t>“e</w:t>
-      </w:r>
-      <w:r>
-        <w:t>xternal</w:t>
-      </w:r>
-      <w:r>
-        <w:t>”</w:t>
-      </w:r>
-      <w:r>
-        <w:t xml:space="preserve"> </w:t>
-      </w:r>
-      <w:r>
-        <w:t>Command</w:t>
-      </w:r>
-      <w:r>
-        <w:t xml:space="preserve"> </w:t>
-      </w:r>
-      <w:r>
-        <w:t>become</w:t>
-      </w:r>
-      <w:r>
-        <w:t xml:space="preserve"> </w:t>
-      </w:r>
-      <w:proofErr w:type="spellStart"/>
-      <w:r>
-        <w:t>ValidatedCommand</w:t>
+      <w:proofErr w:type="spellEnd"/>
+    </w:p>
+    <w:p>
+      <w:pPr>
+        <w:pStyle w:val="Heading3"/>
+      </w:pPr>
+      <w:bookmarkStart w:id="8" w:name="_Toc40168004"/>
+      <w:r>
+        <w:t xml:space="preserve">On the </w:t>
+      </w:r>
+      <w:r>
+        <w:t>Outside</w:t>
       </w:r>
       <w:bookmarkEnd w:id="8"/>
-      <w:proofErr w:type="spellEnd"/>
-    </w:p>
-    <w:p>
-      <w:pPr>
-        <w:pStyle w:val="Heading3"/>
-      </w:pPr>
-      <w:bookmarkStart w:id="9" w:name="_Toc40168004"/>
-      <w:r>
-        <w:t xml:space="preserve">On the </w:t>
-      </w:r>
-      <w:r>
-        <w:t>Outside</w:t>
-      </w:r>
-      <w:bookmarkEnd w:id="9"/>
     </w:p>
     <w:p>
       <w:r>
@@ -4900,14 +4885,14 @@
       <w:pPr>
         <w:pStyle w:val="Heading3"/>
       </w:pPr>
-      <w:bookmarkStart w:id="10" w:name="_Toc40168005"/>
+      <w:bookmarkStart w:id="9" w:name="_Toc40168005"/>
       <w:r>
         <w:t>Inside</w:t>
       </w:r>
       <w:r>
         <w:t xml:space="preserve"> the End Point</w:t>
       </w:r>
-      <w:bookmarkEnd w:id="10"/>
+      <w:bookmarkEnd w:id="9"/>
     </w:p>
     <w:p>
       <w:r>
@@ -4994,7 +4979,15 @@
       </w:r>
       <w:proofErr w:type="spellEnd"/>
       <w:r>
-        <w:t xml:space="preserve"> has a </w:t>
+        <w:t xml:space="preserve"> has </w:t>
+      </w:r>
+      <w:proofErr w:type="gramStart"/>
+      <w:r>
+        <w:t>a</w:t>
+      </w:r>
+      <w:proofErr w:type="gramEnd"/>
+      <w:r>
+        <w:t xml:space="preserve"> </w:t>
       </w:r>
       <w:proofErr w:type="spellStart"/>
       <w:r>
@@ -5227,59 +5220,59 @@
       <w:pPr>
         <w:pStyle w:val="Heading3"/>
       </w:pPr>
-      <w:bookmarkStart w:id="11" w:name="_Toc40168006"/>
+      <w:bookmarkStart w:id="10" w:name="_Toc40168006"/>
       <w:r>
         <w:lastRenderedPageBreak/>
         <w:t>Conclusion</w:t>
       </w:r>
+      <w:bookmarkEnd w:id="10"/>
+    </w:p>
+    <w:p>
+      <w:r>
+        <w:t>I</w:t>
+      </w:r>
+      <w:r>
+        <w:t xml:space="preserve">ntroducing the </w:t>
+      </w:r>
+      <w:proofErr w:type="spellStart"/>
+      <w:r>
+        <w:t>ValidatedCommand</w:t>
+      </w:r>
+      <w:proofErr w:type="spellEnd"/>
+      <w:r>
+        <w:t xml:space="preserve"> doesn’t bring any good.</w:t>
+      </w:r>
+      <w:r>
+        <w:t xml:space="preserve"> </w:t>
+      </w:r>
+      <w:r>
+        <w:t>Under this hypothesis, t</w:t>
+      </w:r>
+      <w:r>
+        <w:t xml:space="preserve">he simple, explicit, portable, POCO based, well-defined notion of Command fades out, replaced by a continuum of possible where the Command definition is “diluted” across the architecture. </w:t>
+      </w:r>
+    </w:p>
+    <w:p>
+      <w:pPr>
+        <w:pStyle w:val="Heading2"/>
+      </w:pPr>
+      <w:bookmarkStart w:id="11" w:name="_Toc40168007"/>
+      <w:r>
+        <w:t xml:space="preserve">The real issue </w:t>
+      </w:r>
+      <w:r>
+        <w:t>is</w:t>
+      </w:r>
+      <w:r>
+        <w:t xml:space="preserve"> about handling</w:t>
+      </w:r>
+      <w:r>
+        <w:t xml:space="preserve"> the Command</w:t>
+      </w:r>
+      <w:r>
+        <w:t>…</w:t>
+      </w:r>
       <w:bookmarkEnd w:id="11"/>
-    </w:p>
-    <w:p>
-      <w:r>
-        <w:t>I</w:t>
-      </w:r>
-      <w:r>
-        <w:t xml:space="preserve">ntroducing the </w:t>
-      </w:r>
-      <w:proofErr w:type="spellStart"/>
-      <w:r>
-        <w:t>ValidatedCommand</w:t>
-      </w:r>
-      <w:proofErr w:type="spellEnd"/>
-      <w:r>
-        <w:t xml:space="preserve"> doesn’t bring any good.</w:t>
-      </w:r>
-      <w:r>
-        <w:t xml:space="preserve"> </w:t>
-      </w:r>
-      <w:r>
-        <w:t>Under this hypothesis, t</w:t>
-      </w:r>
-      <w:r>
-        <w:t xml:space="preserve">he simple, explicit, portable, POCO based, well-defined notion of Command fades out, replaced by a continuum of possible where the Command definition is “diluted” across the architecture. </w:t>
-      </w:r>
-    </w:p>
-    <w:p>
-      <w:pPr>
-        <w:pStyle w:val="Heading2"/>
-      </w:pPr>
-      <w:bookmarkStart w:id="12" w:name="_Toc40168007"/>
-      <w:r>
-        <w:t xml:space="preserve">The real issue </w:t>
-      </w:r>
-      <w:r>
-        <w:t>is</w:t>
-      </w:r>
-      <w:r>
-        <w:t xml:space="preserve"> about handling</w:t>
-      </w:r>
-      <w:r>
-        <w:t xml:space="preserve"> the Command</w:t>
-      </w:r>
-      <w:r>
-        <w:t>…</w:t>
-      </w:r>
-      <w:bookmarkEnd w:id="12"/>
     </w:p>
     <w:p>
       <w:r>
@@ -5548,6 +5541,7 @@
         <w:t xml:space="preserve">&gt; </w:t>
       </w:r>
       <w:proofErr w:type="spellStart"/>
+      <w:proofErr w:type="gramStart"/>
       <w:r>
         <w:rPr>
           <w:rFonts w:ascii="Consolas" w:hAnsi="Consolas" w:cs="Consolas"/>
@@ -5587,6 +5581,7 @@
         <w:t>Command</w:t>
       </w:r>
       <w:proofErr w:type="spellEnd"/>
+      <w:proofErr w:type="gramEnd"/>
       <w:r>
         <w:rPr>
           <w:rFonts w:ascii="Consolas" w:hAnsi="Consolas" w:cs="Consolas"/>
@@ -5765,12 +5760,17 @@
               <w:t xml:space="preserve"> </w:t>
             </w:r>
             <w:proofErr w:type="spellStart"/>
+            <w:proofErr w:type="gramStart"/>
             <w:r>
               <w:t>GetCurrentAuthentication</w:t>
             </w:r>
             <w:proofErr w:type="spellEnd"/>
             <w:r>
-              <w:t>()…</w:t>
+              <w:t>(</w:t>
+            </w:r>
+            <w:proofErr w:type="gramEnd"/>
+            <w:r>
+              <w:t>)…</w:t>
             </w:r>
           </w:p>
           <w:p>
@@ -5824,11 +5824,16 @@
       <w:r>
         <w:t xml:space="preserve">The developer should have been more rigorous: </w:t>
       </w:r>
+      <w:proofErr w:type="gramStart"/>
       <w:r>
         <w:t>t</w:t>
       </w:r>
       <w:r>
-        <w:t>he Command exposes an “</w:t>
+        <w:t>he</w:t>
+      </w:r>
+      <w:proofErr w:type="gramEnd"/>
+      <w:r>
+        <w:t xml:space="preserve"> Command exposes an “</w:t>
       </w:r>
       <w:proofErr w:type="spellStart"/>
       <w:r>
@@ -5904,8 +5909,13 @@
         <w:lastRenderedPageBreak/>
         <w:t>The temptation to solve this by “enhancing”</w:t>
       </w:r>
-      <w:r>
-        <w:t>/”extending”</w:t>
+      <w:proofErr w:type="gramStart"/>
+      <w:r>
+        <w:t>/”extending</w:t>
+      </w:r>
+      <w:proofErr w:type="gramEnd"/>
+      <w:r>
+        <w:t>”</w:t>
       </w:r>
       <w:r>
         <w:t xml:space="preserve"> the Command (the </w:t>
@@ -5937,8 +5947,8 @@
       <w:pPr>
         <w:pStyle w:val="Heading1"/>
       </w:pPr>
+      <w:bookmarkStart w:id="12" w:name="_Toc40168008"/>
       <w:bookmarkStart w:id="13" w:name="_Hlk19896547"/>
-      <w:bookmarkStart w:id="14" w:name="_Toc40168008"/>
       <w:bookmarkEnd w:id="0"/>
       <w:r>
         <w:t xml:space="preserve">Command </w:t>
@@ -5957,7 +5967,7 @@
       <w:r>
         <w:t xml:space="preserve"> &amp; Command handler</w:t>
       </w:r>
-      <w:bookmarkEnd w:id="14"/>
+      <w:bookmarkEnd w:id="12"/>
     </w:p>
     <w:p>
       <w:pPr>
@@ -5967,25 +5977,41 @@
           <w:numId w:val="19"/>
         </w:numPr>
       </w:pPr>
-      <w:bookmarkStart w:id="15" w:name="_Toc40168009"/>
+      <w:bookmarkStart w:id="14" w:name="_Toc40168009"/>
       <w:proofErr w:type="spellStart"/>
       <w:r>
         <w:t>ICommand</w:t>
       </w:r>
       <w:proofErr w:type="spellEnd"/>
       <w:r>
-        <w:t xml:space="preserve"> is a </w:t>
+        <w:t xml:space="preserve"> is </w:t>
+      </w:r>
+      <w:proofErr w:type="gramStart"/>
+      <w:r>
+        <w:t>a</w:t>
+      </w:r>
+      <w:proofErr w:type="gramEnd"/>
+      <w:r>
+        <w:t xml:space="preserve"> </w:t>
       </w:r>
       <w:proofErr w:type="spellStart"/>
       <w:r>
         <w:t>IClosedPoco</w:t>
       </w:r>
-      <w:bookmarkEnd w:id="15"/>
-      <w:proofErr w:type="spellEnd"/>
-    </w:p>
-    <w:p>
-      <w:r>
-        <w:t xml:space="preserve">We use a </w:t>
+      <w:bookmarkEnd w:id="14"/>
+      <w:proofErr w:type="spellEnd"/>
+    </w:p>
+    <w:p>
+      <w:r>
+        <w:t xml:space="preserve">We use </w:t>
+      </w:r>
+      <w:proofErr w:type="gramStart"/>
+      <w:r>
+        <w:t>a</w:t>
+      </w:r>
+      <w:proofErr w:type="gramEnd"/>
+      <w:r>
+        <w:t xml:space="preserve"> </w:t>
       </w:r>
       <w:proofErr w:type="spellStart"/>
       <w:r>
@@ -6056,10 +6082,12 @@
         <w:t xml:space="preserve"> is an original construct that is supported by the </w:t>
       </w:r>
       <w:proofErr w:type="spellStart"/>
+      <w:proofErr w:type="gramStart"/>
       <w:r>
         <w:t>CK.StObj.Model</w:t>
       </w:r>
       <w:proofErr w:type="spellEnd"/>
+      <w:proofErr w:type="gramEnd"/>
       <w:r>
         <w:t xml:space="preserve"> of CK-Database. It implements simple </w:t>
       </w:r>
@@ -6447,6 +6475,7 @@
         <w:t xml:space="preserve"> </w:t>
       </w:r>
       <w:proofErr w:type="spellStart"/>
+      <w:proofErr w:type="gramStart"/>
       <w:r>
         <w:rPr>
           <w:rFonts w:ascii="Consolas" w:hAnsi="Consolas" w:cs="Consolas"/>
@@ -6464,7 +6493,17 @@
           <w:sz w:val="16"/>
           <w:szCs w:val="19"/>
         </w:rPr>
-        <w:t xml:space="preserve"> : </w:t>
+        <w:t xml:space="preserve"> :</w:t>
+      </w:r>
+      <w:proofErr w:type="gramEnd"/>
+      <w:r>
+        <w:rPr>
+          <w:rFonts w:ascii="Consolas" w:hAnsi="Consolas" w:cs="Consolas"/>
+          <w:color w:val="000000"/>
+          <w:sz w:val="16"/>
+          <w:szCs w:val="19"/>
+        </w:rPr>
+        <w:t xml:space="preserve"> </w:t>
       </w:r>
       <w:proofErr w:type="spellStart"/>
       <w:r>
@@ -6738,7 +6777,17 @@
           <w:sz w:val="16"/>
           <w:szCs w:val="19"/>
         </w:rPr>
-        <w:t>Type of the expected result.</w:t>
+        <w:t xml:space="preserve">Type of the expected </w:t>
+      </w:r>
+      <w:proofErr w:type="gramStart"/>
+      <w:r>
+        <w:rPr>
+          <w:rFonts w:ascii="Consolas" w:hAnsi="Consolas" w:cs="Consolas"/>
+          <w:color w:val="008000"/>
+          <w:sz w:val="16"/>
+          <w:szCs w:val="19"/>
+        </w:rPr>
+        <w:t>result.</w:t>
       </w:r>
       <w:r>
         <w:rPr>
@@ -6747,7 +6796,17 @@
           <w:sz w:val="16"/>
           <w:szCs w:val="19"/>
         </w:rPr>
-        <w:t>&lt;/</w:t>
+        <w:t>&lt;</w:t>
+      </w:r>
+      <w:proofErr w:type="gramEnd"/>
+      <w:r>
+        <w:rPr>
+          <w:rFonts w:ascii="Consolas" w:hAnsi="Consolas" w:cs="Consolas"/>
+          <w:color w:val="808080"/>
+          <w:sz w:val="16"/>
+          <w:szCs w:val="19"/>
+        </w:rPr>
+        <w:t>/</w:t>
       </w:r>
       <w:proofErr w:type="spellStart"/>
       <w:r>
@@ -6893,6 +6952,7 @@
         <w:t>TResult</w:t>
       </w:r>
       <w:proofErr w:type="spellEnd"/>
+      <w:proofErr w:type="gramStart"/>
       <w:r>
         <w:rPr>
           <w:rFonts w:ascii="Consolas" w:hAnsi="Consolas" w:cs="Consolas"/>
@@ -6900,7 +6960,17 @@
           <w:sz w:val="16"/>
           <w:szCs w:val="19"/>
         </w:rPr>
-        <w:t xml:space="preserve">&gt; : </w:t>
+        <w:t>&gt; :</w:t>
+      </w:r>
+      <w:proofErr w:type="gramEnd"/>
+      <w:r>
+        <w:rPr>
+          <w:rFonts w:ascii="Consolas" w:hAnsi="Consolas" w:cs="Consolas"/>
+          <w:color w:val="000000"/>
+          <w:sz w:val="16"/>
+          <w:szCs w:val="19"/>
+        </w:rPr>
+        <w:t xml:space="preserve"> </w:t>
       </w:r>
       <w:proofErr w:type="spellStart"/>
       <w:r>
@@ -7188,6 +7258,7 @@
         <w:t xml:space="preserve"> </w:t>
       </w:r>
       <w:proofErr w:type="spellStart"/>
+      <w:proofErr w:type="gramStart"/>
       <w:r>
         <w:rPr>
           <w:rFonts w:ascii="Consolas" w:hAnsi="Consolas" w:cs="Consolas"/>
@@ -7205,7 +7276,17 @@
           <w:sz w:val="16"/>
           <w:szCs w:val="16"/>
         </w:rPr>
-        <w:t xml:space="preserve"> : </w:t>
+        <w:t xml:space="preserve"> :</w:t>
+      </w:r>
+      <w:proofErr w:type="gramEnd"/>
+      <w:r>
+        <w:rPr>
+          <w:rFonts w:ascii="Consolas" w:hAnsi="Consolas" w:cs="Consolas"/>
+          <w:color w:val="000000"/>
+          <w:sz w:val="16"/>
+          <w:szCs w:val="16"/>
+        </w:rPr>
+        <w:t xml:space="preserve"> </w:t>
       </w:r>
       <w:proofErr w:type="spellStart"/>
       <w:r>
@@ -7313,7 +7394,7 @@
       <w:pPr>
         <w:pStyle w:val="Heading2"/>
       </w:pPr>
-      <w:bookmarkStart w:id="16" w:name="_Toc40168010"/>
+      <w:bookmarkStart w:id="15" w:name="_Toc40168010"/>
       <w:r>
         <w:t xml:space="preserve">The </w:t>
       </w:r>
@@ -7325,7 +7406,7 @@
       <w:r>
         <w:t xml:space="preserve"> or Publish thing</w:t>
       </w:r>
-      <w:bookmarkEnd w:id="16"/>
+      <w:bookmarkEnd w:id="15"/>
     </w:p>
     <w:p>
       <w:r>
@@ -7589,8 +7670,19 @@
           <w:sz w:val="16"/>
           <w:szCs w:val="19"/>
         </w:rPr>
-        <w:t xml:space="preserve"> { }</w:t>
-      </w:r>
+        <w:t xml:space="preserve"> </w:t>
+      </w:r>
+      <w:proofErr w:type="gramStart"/>
+      <w:r>
+        <w:rPr>
+          <w:rFonts w:ascii="Consolas" w:hAnsi="Consolas" w:cs="Consolas"/>
+          <w:color w:val="000000"/>
+          <w:sz w:val="16"/>
+          <w:szCs w:val="19"/>
+        </w:rPr>
+        <w:t>{ }</w:t>
+      </w:r>
+      <w:proofErr w:type="gramEnd"/>
     </w:p>
     <w:p/>
     <w:p>
@@ -7652,7 +7744,7 @@
       <w:pPr>
         <w:pStyle w:val="Heading2"/>
       </w:pPr>
-      <w:bookmarkStart w:id="17" w:name="_Toc40168011"/>
+      <w:bookmarkStart w:id="16" w:name="_Toc40168011"/>
       <w:r>
         <w:lastRenderedPageBreak/>
         <w:t xml:space="preserve">The </w:t>
@@ -7665,7 +7757,7 @@
       <w:r>
         <w:t xml:space="preserve"> wrapper</w:t>
       </w:r>
-      <w:bookmarkEnd w:id="17"/>
+      <w:bookmarkEnd w:id="16"/>
     </w:p>
     <w:p>
       <w:r>
@@ -7865,6 +7957,7 @@
         <w:t xml:space="preserve"> </w:t>
       </w:r>
       <w:proofErr w:type="spellStart"/>
+      <w:proofErr w:type="gramStart"/>
       <w:r>
         <w:rPr>
           <w:rFonts w:ascii="Consolas" w:hAnsi="Consolas" w:cs="Consolas"/>
@@ -7882,7 +7975,17 @@
           <w:sz w:val="16"/>
           <w:szCs w:val="16"/>
         </w:rPr>
-        <w:t xml:space="preserve"> : </w:t>
+        <w:t xml:space="preserve"> :</w:t>
+      </w:r>
+      <w:proofErr w:type="gramEnd"/>
+      <w:r>
+        <w:rPr>
+          <w:rFonts w:ascii="Consolas" w:hAnsi="Consolas" w:cs="Consolas"/>
+          <w:color w:val="000000"/>
+          <w:sz w:val="16"/>
+          <w:szCs w:val="16"/>
+        </w:rPr>
+        <w:t xml:space="preserve"> </w:t>
       </w:r>
       <w:proofErr w:type="spellStart"/>
       <w:r>
@@ -8463,7 +8566,9 @@
       <w:pPr>
         <w:pStyle w:val="Heading2"/>
       </w:pPr>
-      <w:bookmarkStart w:id="18" w:name="_Toc40168012"/>
+      <w:bookmarkStart w:id="17" w:name="_Toc40168012"/>
+      <w:bookmarkStart w:id="18" w:name="_GoBack"/>
+      <w:bookmarkEnd w:id="18"/>
       <w:r>
         <w:t xml:space="preserve">Looking for the best possible </w:t>
       </w:r>
@@ -8475,7 +8580,7 @@
       <w:r>
         <w:t xml:space="preserve"> definition</w:t>
       </w:r>
-      <w:bookmarkEnd w:id="18"/>
+      <w:bookmarkEnd w:id="17"/>
     </w:p>
     <w:p>
       <w:r>
@@ -8590,6 +8695,7 @@
         <w:t xml:space="preserve"> </w:t>
       </w:r>
       <w:proofErr w:type="spellStart"/>
+      <w:proofErr w:type="gramStart"/>
       <w:r>
         <w:rPr>
           <w:rFonts w:ascii="Consolas" w:hAnsi="Consolas" w:cs="Consolas"/>
@@ -8607,7 +8713,17 @@
           <w:sz w:val="16"/>
           <w:szCs w:val="16"/>
         </w:rPr>
-        <w:t xml:space="preserve"> : </w:t>
+        <w:t xml:space="preserve"> :</w:t>
+      </w:r>
+      <w:proofErr w:type="gramEnd"/>
+      <w:r>
+        <w:rPr>
+          <w:rFonts w:ascii="Consolas" w:hAnsi="Consolas" w:cs="Consolas"/>
+          <w:color w:val="000000"/>
+          <w:sz w:val="16"/>
+          <w:szCs w:val="16"/>
+        </w:rPr>
+        <w:t xml:space="preserve"> </w:t>
       </w:r>
       <w:proofErr w:type="spellStart"/>
       <w:r>
@@ -8694,6 +8810,7 @@
         <w:t xml:space="preserve"> </w:t>
       </w:r>
       <w:proofErr w:type="spellStart"/>
+      <w:proofErr w:type="gramStart"/>
       <w:r>
         <w:rPr>
           <w:rFonts w:ascii="Consolas" w:hAnsi="Consolas" w:cs="Consolas"/>
@@ -8724,6 +8841,7 @@
         <w:t>ReceivedCommand</w:t>
       </w:r>
       <w:proofErr w:type="spellEnd"/>
+      <w:proofErr w:type="gramEnd"/>
       <w:r>
         <w:rPr>
           <w:rFonts w:ascii="Consolas" w:hAnsi="Consolas" w:cs="Consolas"/>
@@ -9047,7 +9165,15 @@
       </w:r>
       <w:proofErr w:type="spellEnd"/>
       <w:r>
-        <w:t xml:space="preserve"> is [not] a </w:t>
+        <w:t xml:space="preserve"> is [not] </w:t>
+      </w:r>
+      <w:proofErr w:type="gramStart"/>
+      <w:r>
+        <w:t>a</w:t>
+      </w:r>
+      <w:proofErr w:type="gramEnd"/>
+      <w:r>
+        <w:t xml:space="preserve"> </w:t>
       </w:r>
       <w:proofErr w:type="spellStart"/>
       <w:r>
@@ -10423,7 +10549,15 @@
         <w:t xml:space="preserve"> aspect </w:t>
       </w:r>
       <w:r>
-        <w:t xml:space="preserve">cancels the “Front” aspect: once a </w:t>
+        <w:t xml:space="preserve">cancels the “Front” aspect: once </w:t>
+      </w:r>
+      <w:proofErr w:type="gramStart"/>
+      <w:r>
+        <w:t>a</w:t>
+      </w:r>
+      <w:proofErr w:type="gramEnd"/>
+      <w:r>
+        <w:t xml:space="preserve"> </w:t>
       </w:r>
       <w:proofErr w:type="spellStart"/>
       <w:r>
@@ -10506,7 +10640,15 @@
         <w:t xml:space="preserve"> </w:t>
       </w:r>
       <w:r>
-        <w:t xml:space="preserve">is also a </w:t>
+        <w:t xml:space="preserve">is also </w:t>
+      </w:r>
+      <w:proofErr w:type="gramStart"/>
+      <w:r>
+        <w:t>a</w:t>
+      </w:r>
+      <w:proofErr w:type="gramEnd"/>
+      <w:r>
+        <w:t xml:space="preserve"> </w:t>
       </w:r>
       <w:proofErr w:type="spellStart"/>
       <w:r>
@@ -10613,8 +10755,13 @@
         <w:t xml:space="preserve"> for the service must exist. An implementation of the </w:t>
       </w:r>
       <w:proofErr w:type="spellStart"/>
-      <w:r>
-        <w:t>CK.StObj.Model.IMarshaller</w:t>
+      <w:proofErr w:type="gramStart"/>
+      <w:r>
+        <w:t>CK.StObj.Model</w:t>
+      </w:r>
+      <w:proofErr w:type="gramEnd"/>
+      <w:r>
+        <w:t>.IMarshaller</w:t>
       </w:r>
       <w:proofErr w:type="spellEnd"/>
       <w:r>
@@ -10843,6 +10990,7 @@
         </w:rPr>
         <w:t xml:space="preserve"> Writes any information to the binary writer that </w:t>
       </w:r>
+      <w:proofErr w:type="gramStart"/>
       <w:r>
         <w:rPr>
           <w:rFonts w:ascii="Consolas" w:hAnsi="Consolas" w:cs="Consolas"/>
@@ -10853,6 +11001,7 @@
         <w:t>Read(</w:t>
       </w:r>
       <w:proofErr w:type="spellStart"/>
+      <w:proofErr w:type="gramEnd"/>
       <w:r>
         <w:rPr>
           <w:rFonts w:ascii="Consolas" w:hAnsi="Consolas" w:cs="Consolas"/>
@@ -11094,7 +11243,17 @@
           <w:sz w:val="18"/>
           <w:szCs w:val="19"/>
         </w:rPr>
-        <w:t>The writer.</w:t>
+        <w:t xml:space="preserve">The </w:t>
+      </w:r>
+      <w:proofErr w:type="gramStart"/>
+      <w:r>
+        <w:rPr>
+          <w:rFonts w:ascii="Consolas" w:hAnsi="Consolas" w:cs="Consolas"/>
+          <w:color w:val="008000"/>
+          <w:sz w:val="18"/>
+          <w:szCs w:val="19"/>
+        </w:rPr>
+        <w:t>writer.</w:t>
       </w:r>
       <w:r>
         <w:rPr>
@@ -11103,7 +11262,17 @@
           <w:sz w:val="18"/>
           <w:szCs w:val="19"/>
         </w:rPr>
-        <w:t>&lt;/param&gt;</w:t>
+        <w:t>&lt;</w:t>
+      </w:r>
+      <w:proofErr w:type="gramEnd"/>
+      <w:r>
+        <w:rPr>
+          <w:rFonts w:ascii="Consolas" w:hAnsi="Consolas" w:cs="Consolas"/>
+          <w:color w:val="808080"/>
+          <w:sz w:val="18"/>
+          <w:szCs w:val="19"/>
+        </w:rPr>
+        <w:t>/param&gt;</w:t>
       </w:r>
     </w:p>
     <w:p>
@@ -11183,6 +11352,7 @@
         <w:t xml:space="preserve">The service to </w:t>
       </w:r>
       <w:proofErr w:type="spellStart"/>
+      <w:proofErr w:type="gramStart"/>
       <w:r>
         <w:rPr>
           <w:rFonts w:ascii="Consolas" w:hAnsi="Consolas" w:cs="Consolas"/>
@@ -11209,7 +11379,17 @@
           <w:sz w:val="18"/>
           <w:szCs w:val="19"/>
         </w:rPr>
-        <w:t>&lt;/param&gt;</w:t>
+        <w:t>&lt;</w:t>
+      </w:r>
+      <w:proofErr w:type="gramEnd"/>
+      <w:r>
+        <w:rPr>
+          <w:rFonts w:ascii="Consolas" w:hAnsi="Consolas" w:cs="Consolas"/>
+          <w:color w:val="808080"/>
+          <w:sz w:val="18"/>
+          <w:szCs w:val="19"/>
+        </w:rPr>
+        <w:t>/param&gt;</w:t>
       </w:r>
     </w:p>
     <w:p>
@@ -11250,7 +11430,17 @@
           <w:sz w:val="18"/>
           <w:szCs w:val="19"/>
         </w:rPr>
-        <w:t xml:space="preserve"> Write( </w:t>
+        <w:t xml:space="preserve"> </w:t>
+      </w:r>
+      <w:proofErr w:type="gramStart"/>
+      <w:r>
+        <w:rPr>
+          <w:rFonts w:ascii="Consolas" w:hAnsi="Consolas" w:cs="Consolas"/>
+          <w:color w:val="000000"/>
+          <w:sz w:val="18"/>
+          <w:szCs w:val="19"/>
+        </w:rPr>
+        <w:t xml:space="preserve">Write( </w:t>
       </w:r>
       <w:proofErr w:type="spellStart"/>
       <w:r>
@@ -11263,6 +11453,7 @@
         <w:t>ICKBinaryWriter</w:t>
       </w:r>
       <w:proofErr w:type="spellEnd"/>
+      <w:proofErr w:type="gramEnd"/>
       <w:r>
         <w:rPr>
           <w:rFonts w:ascii="Consolas" w:hAnsi="Consolas" w:cs="Consolas"/>
@@ -11538,7 +11729,17 @@
           <w:sz w:val="18"/>
           <w:szCs w:val="19"/>
         </w:rPr>
-        <w:t>The binary reader to use.</w:t>
+        <w:t xml:space="preserve">The binary reader to </w:t>
+      </w:r>
+      <w:proofErr w:type="gramStart"/>
+      <w:r>
+        <w:rPr>
+          <w:rFonts w:ascii="Consolas" w:hAnsi="Consolas" w:cs="Consolas"/>
+          <w:color w:val="008000"/>
+          <w:sz w:val="18"/>
+          <w:szCs w:val="19"/>
+        </w:rPr>
+        <w:t>use.</w:t>
       </w:r>
       <w:r>
         <w:rPr>
@@ -11547,7 +11748,17 @@
           <w:sz w:val="18"/>
           <w:szCs w:val="19"/>
         </w:rPr>
-        <w:t>&lt;/param&gt;</w:t>
+        <w:t>&lt;</w:t>
+      </w:r>
+      <w:proofErr w:type="gramEnd"/>
+      <w:r>
+        <w:rPr>
+          <w:rFonts w:ascii="Consolas" w:hAnsi="Consolas" w:cs="Consolas"/>
+          <w:color w:val="808080"/>
+          <w:sz w:val="18"/>
+          <w:szCs w:val="19"/>
+        </w:rPr>
+        <w:t>/param&gt;</w:t>
       </w:r>
     </w:p>
     <w:p>
@@ -11606,7 +11817,17 @@
           <w:sz w:val="18"/>
           <w:szCs w:val="19"/>
         </w:rPr>
-        <w:t>The marshalled service.</w:t>
+        <w:t xml:space="preserve">The marshalled </w:t>
+      </w:r>
+      <w:proofErr w:type="gramStart"/>
+      <w:r>
+        <w:rPr>
+          <w:rFonts w:ascii="Consolas" w:hAnsi="Consolas" w:cs="Consolas"/>
+          <w:color w:val="008000"/>
+          <w:sz w:val="18"/>
+          <w:szCs w:val="19"/>
+        </w:rPr>
+        <w:t>service.</w:t>
       </w:r>
       <w:r>
         <w:rPr>
@@ -11615,7 +11836,17 @@
           <w:sz w:val="18"/>
           <w:szCs w:val="19"/>
         </w:rPr>
-        <w:t>&lt;/returns&gt;</w:t>
+        <w:t>&lt;</w:t>
+      </w:r>
+      <w:proofErr w:type="gramEnd"/>
+      <w:r>
+        <w:rPr>
+          <w:rFonts w:ascii="Consolas" w:hAnsi="Consolas" w:cs="Consolas"/>
+          <w:color w:val="808080"/>
+          <w:sz w:val="18"/>
+          <w:szCs w:val="19"/>
+        </w:rPr>
+        <w:t>/returns&gt;</w:t>
       </w:r>
     </w:p>
     <w:p>
@@ -11656,7 +11887,17 @@
           <w:sz w:val="18"/>
           <w:szCs w:val="19"/>
         </w:rPr>
-        <w:t xml:space="preserve"> Read( </w:t>
+        <w:t xml:space="preserve"> </w:t>
+      </w:r>
+      <w:proofErr w:type="gramStart"/>
+      <w:r>
+        <w:rPr>
+          <w:rFonts w:ascii="Consolas" w:hAnsi="Consolas" w:cs="Consolas"/>
+          <w:color w:val="000000"/>
+          <w:sz w:val="18"/>
+          <w:szCs w:val="19"/>
+        </w:rPr>
+        <w:t xml:space="preserve">Read( </w:t>
       </w:r>
       <w:proofErr w:type="spellStart"/>
       <w:r>
@@ -11669,6 +11910,7 @@
         <w:t>ICKBinaryReader</w:t>
       </w:r>
       <w:proofErr w:type="spellEnd"/>
+      <w:proofErr w:type="gramEnd"/>
       <w:r>
         <w:rPr>
           <w:rFonts w:ascii="Consolas" w:hAnsi="Consolas" w:cs="Consolas"/>
@@ -11729,13 +11971,21 @@
         <w:t xml:space="preserve">simple value </w:t>
       </w:r>
       <w:r>
-        <w:t>serialization/deserialization,</w:t>
+        <w:t>serialization/</w:t>
+      </w:r>
+      <w:proofErr w:type="gramStart"/>
+      <w:r>
+        <w:t>deserialization,</w:t>
       </w:r>
       <w:r>
         <w:t xml:space="preserve"> </w:t>
       </w:r>
       <w:r>
-        <w:t>or may result in the creation of a proxy/stub or any other artefact</w:t>
+        <w:t>or</w:t>
+      </w:r>
+      <w:proofErr w:type="gramEnd"/>
+      <w:r>
+        <w:t xml:space="preserve"> may result in the creation of a proxy/stub or any other artefact</w:t>
       </w:r>
       <w:r>
         <w:t>s</w:t>
@@ -11778,7 +12028,15 @@
       </w:r>
       <w:proofErr w:type="spellEnd"/>
       <w:r>
-        <w:t xml:space="preserve"> is a “claim“: one CAN perfectly be </w:t>
+        <w:t xml:space="preserve"> is a “</w:t>
+      </w:r>
+      <w:proofErr w:type="gramStart"/>
+      <w:r>
+        <w:t>claim“</w:t>
+      </w:r>
+      <w:proofErr w:type="gramEnd"/>
+      <w:r>
+        <w:t xml:space="preserve">: one CAN perfectly be </w:t>
       </w:r>
       <w:proofErr w:type="spellStart"/>
       <w:r>
@@ -11809,8 +12067,13 @@
         <w:t xml:space="preserve">e decided to consider that the existence of a </w:t>
       </w:r>
       <w:proofErr w:type="spellStart"/>
-      <w:r>
-        <w:t>CK.StObj.Model.IMarshaller</w:t>
+      <w:proofErr w:type="gramStart"/>
+      <w:r>
+        <w:t>CK.StObj.Model</w:t>
+      </w:r>
+      <w:proofErr w:type="gramEnd"/>
+      <w:r>
+        <w:t>.IMarshaller</w:t>
       </w:r>
       <w:proofErr w:type="spellEnd"/>
       <w:r>
@@ -11868,7 +12131,29 @@
           <w:sz w:val="18"/>
           <w:szCs w:val="19"/>
         </w:rPr>
-        <w:t xml:space="preserve"> T : </w:t>
+        <w:t xml:space="preserve"> </w:t>
+      </w:r>
+      <w:proofErr w:type="gramStart"/>
+      <w:r>
+        <w:rPr>
+          <w:rFonts w:ascii="Consolas" w:hAnsi="Consolas" w:cs="Consolas"/>
+          <w:b/>
+          <w:color w:val="000000"/>
+          <w:sz w:val="18"/>
+          <w:szCs w:val="19"/>
+        </w:rPr>
+        <w:t>T :</w:t>
+      </w:r>
+      <w:proofErr w:type="gramEnd"/>
+      <w:r>
+        <w:rPr>
+          <w:rFonts w:ascii="Consolas" w:hAnsi="Consolas" w:cs="Consolas"/>
+          <w:b/>
+          <w:color w:val="000000"/>
+          <w:sz w:val="18"/>
+          <w:szCs w:val="19"/>
+        </w:rPr>
+        <w:t xml:space="preserve"> </w:t>
       </w:r>
       <w:proofErr w:type="spellStart"/>
       <w:r>
@@ -11920,7 +12205,15 @@
         <w:t>Question:</w:t>
       </w:r>
       <w:r>
-        <w:t xml:space="preserve"> Is a </w:t>
+        <w:t xml:space="preserve"> Is </w:t>
+      </w:r>
+      <w:proofErr w:type="gramStart"/>
+      <w:r>
+        <w:t>a</w:t>
+      </w:r>
+      <w:proofErr w:type="gramEnd"/>
+      <w:r>
+        <w:t xml:space="preserve"> </w:t>
       </w:r>
       <w:proofErr w:type="spellStart"/>
       <w:r>
@@ -14011,7 +14304,17 @@
                 <w:sz w:val="14"/>
                 <w:szCs w:val="14"/>
               </w:rPr>
-              <w:t>IOptions&amp;lt</w:t>
+              <w:t>IOptions&amp;</w:t>
+            </w:r>
+            <w:proofErr w:type="gramStart"/>
+            <w:r>
+              <w:rPr>
+                <w:rFonts w:ascii="Consolas" w:hAnsi="Consolas" w:cs="Consolas"/>
+                <w:color w:val="008000"/>
+                <w:sz w:val="14"/>
+                <w:szCs w:val="14"/>
+              </w:rPr>
+              <w:t>lt</w:t>
             </w:r>
             <w:proofErr w:type="spellEnd"/>
             <w:r>
@@ -14024,6 +14327,7 @@
               <w:t>;&amp;</w:t>
             </w:r>
             <w:proofErr w:type="spellStart"/>
+            <w:proofErr w:type="gramEnd"/>
             <w:r>
               <w:rPr>
                 <w:rFonts w:ascii="Consolas" w:hAnsi="Consolas" w:cs="Consolas"/>
@@ -14443,7 +14747,27 @@
                 <w:sz w:val="14"/>
                 <w:szCs w:val="14"/>
               </w:rPr>
-              <w:t>: a Front only service is necessarily Scoped</w:t>
+              <w:t xml:space="preserve">: </w:t>
+            </w:r>
+            <w:proofErr w:type="gramStart"/>
+            <w:r>
+              <w:rPr>
+                <w:rFonts w:ascii="Consolas" w:hAnsi="Consolas" w:cs="Consolas"/>
+                <w:color w:val="008000"/>
+                <w:sz w:val="14"/>
+                <w:szCs w:val="14"/>
+              </w:rPr>
+              <w:t>a</w:t>
+            </w:r>
+            <w:proofErr w:type="gramEnd"/>
+            <w:r>
+              <w:rPr>
+                <w:rFonts w:ascii="Consolas" w:hAnsi="Consolas" w:cs="Consolas"/>
+                <w:color w:val="008000"/>
+                <w:sz w:val="14"/>
+                <w:szCs w:val="14"/>
+              </w:rPr>
+              <w:t xml:space="preserve"> Front only service is necessarily Scoped</w:t>
             </w:r>
           </w:p>
           <w:p>
@@ -15490,10 +15814,12 @@
         <w:t xml:space="preserve">, inside </w:t>
       </w:r>
       <w:proofErr w:type="spellStart"/>
+      <w:proofErr w:type="gramStart"/>
       <w:r>
         <w:t>CK.StObj.Engine</w:t>
       </w:r>
       <w:proofErr w:type="spellEnd"/>
+      <w:proofErr w:type="gramEnd"/>
       <w:r>
         <w:t>, the current categorization is a little bit more complicated:</w:t>
       </w:r>
@@ -15584,7 +15910,27 @@
                 <w:sz w:val="14"/>
                 <w:szCs w:val="14"/>
               </w:rPr>
-              <w:t xml:space="preserve"> Defines the "services" kind and life times and invalid combination of</w:t>
+              <w:t xml:space="preserve"> Defines the "services" kind and </w:t>
+            </w:r>
+            <w:proofErr w:type="gramStart"/>
+            <w:r>
+              <w:rPr>
+                <w:rFonts w:ascii="Consolas" w:hAnsi="Consolas" w:cs="Consolas"/>
+                <w:color w:val="008000"/>
+                <w:sz w:val="14"/>
+                <w:szCs w:val="14"/>
+              </w:rPr>
+              <w:t>life times</w:t>
+            </w:r>
+            <w:proofErr w:type="gramEnd"/>
+            <w:r>
+              <w:rPr>
+                <w:rFonts w:ascii="Consolas" w:hAnsi="Consolas" w:cs="Consolas"/>
+                <w:color w:val="008000"/>
+                <w:sz w:val="14"/>
+                <w:szCs w:val="14"/>
+              </w:rPr>
+              <w:t xml:space="preserve"> and invalid combination of</w:t>
             </w:r>
           </w:p>
           <w:p>
@@ -16143,7 +16489,27 @@
                 <w:sz w:val="14"/>
                 <w:szCs w:val="14"/>
               </w:rPr>
-              <w:t xml:space="preserve"> This flag has to be set for </w:t>
+              <w:t xml:space="preserve"> This flag </w:t>
+            </w:r>
+            <w:proofErr w:type="gramStart"/>
+            <w:r>
+              <w:rPr>
+                <w:rFonts w:ascii="Consolas" w:hAnsi="Consolas" w:cs="Consolas"/>
+                <w:color w:val="008000"/>
+                <w:sz w:val="14"/>
+                <w:szCs w:val="14"/>
+              </w:rPr>
+              <w:t>has to</w:t>
+            </w:r>
+            <w:proofErr w:type="gramEnd"/>
+            <w:r>
+              <w:rPr>
+                <w:rFonts w:ascii="Consolas" w:hAnsi="Consolas" w:cs="Consolas"/>
+                <w:color w:val="008000"/>
+                <w:sz w:val="14"/>
+                <w:szCs w:val="14"/>
+              </w:rPr>
+              <w:t xml:space="preserve"> be set for </w:t>
             </w:r>
             <w:proofErr w:type="spellStart"/>
             <w:r>
@@ -17835,7 +18201,27 @@
                 <w:sz w:val="14"/>
                 <w:szCs w:val="14"/>
               </w:rPr>
-              <w:t xml:space="preserve"> Auto service flag. This flag is set if and only if the type is marked with a </w:t>
+              <w:t xml:space="preserve"> Auto service flag. This flag is set if and only if the type is marked with </w:t>
+            </w:r>
+            <w:proofErr w:type="gramStart"/>
+            <w:r>
+              <w:rPr>
+                <w:rFonts w:ascii="Consolas" w:hAnsi="Consolas" w:cs="Consolas"/>
+                <w:color w:val="008000"/>
+                <w:sz w:val="14"/>
+                <w:szCs w:val="14"/>
+              </w:rPr>
+              <w:t>a</w:t>
+            </w:r>
+            <w:proofErr w:type="gramEnd"/>
+            <w:r>
+              <w:rPr>
+                <w:rFonts w:ascii="Consolas" w:hAnsi="Consolas" w:cs="Consolas"/>
+                <w:color w:val="008000"/>
+                <w:sz w:val="14"/>
+                <w:szCs w:val="14"/>
+              </w:rPr>
+              <w:t xml:space="preserve"> </w:t>
             </w:r>
             <w:proofErr w:type="spellStart"/>
             <w:r>
@@ -19007,7 +19393,15 @@
     </w:p>
     <w:p>
       <w:r>
-        <w:t xml:space="preserve">A command handler is a </w:t>
+        <w:t xml:space="preserve">A command handler is </w:t>
+      </w:r>
+      <w:proofErr w:type="gramStart"/>
+      <w:r>
+        <w:t>a</w:t>
+      </w:r>
+      <w:proofErr w:type="gramEnd"/>
+      <w:r>
+        <w:t xml:space="preserve"> </w:t>
       </w:r>
       <w:proofErr w:type="spellStart"/>
       <w:r>
@@ -19328,7 +19722,15 @@
         </mc:AlternateContent>
       </w:r>
       <w:r>
-        <w:t xml:space="preserve">To be a Command handler a </w:t>
+        <w:t xml:space="preserve">To be a Command handler </w:t>
+      </w:r>
+      <w:proofErr w:type="gramStart"/>
+      <w:r>
+        <w:t>a</w:t>
+      </w:r>
+      <w:proofErr w:type="gramEnd"/>
+      <w:r>
+        <w:t xml:space="preserve"> </w:t>
       </w:r>
       <w:proofErr w:type="spellStart"/>
       <w:r>
@@ -20535,8 +20937,13 @@
     <w:p>
       <w:r>
         <w:lastRenderedPageBreak/>
-        <w:t>The conclusion so far could hardly be simpler: a</w:t>
-      </w:r>
+        <w:t xml:space="preserve">The conclusion so far could hardly be simpler: </w:t>
+      </w:r>
+      <w:proofErr w:type="gramStart"/>
+      <w:r>
+        <w:t>a</w:t>
+      </w:r>
+      <w:proofErr w:type="gramEnd"/>
       <w:r>
         <w:t xml:space="preserve"> Command handler is a </w:t>
       </w:r>
@@ -20770,6 +21177,7 @@
         <w:t xml:space="preserve"> </w:t>
       </w:r>
       <w:proofErr w:type="spellStart"/>
+      <w:proofErr w:type="gramStart"/>
       <w:r>
         <w:rPr>
           <w:rFonts w:ascii="Consolas" w:hAnsi="Consolas" w:cs="Consolas"/>
@@ -20787,7 +21195,17 @@
           <w:sz w:val="16"/>
           <w:szCs w:val="16"/>
         </w:rPr>
-        <w:t xml:space="preserve"> : </w:t>
+        <w:t xml:space="preserve"> :</w:t>
+      </w:r>
+      <w:proofErr w:type="gramEnd"/>
+      <w:r>
+        <w:rPr>
+          <w:rFonts w:ascii="Consolas" w:hAnsi="Consolas" w:cs="Consolas"/>
+          <w:color w:val="000000"/>
+          <w:sz w:val="16"/>
+          <w:szCs w:val="16"/>
+        </w:rPr>
+        <w:t xml:space="preserve"> </w:t>
       </w:r>
       <w:proofErr w:type="spellStart"/>
       <w:r>
@@ -21640,6 +22058,7 @@
         <w:t xml:space="preserve"> </w:t>
       </w:r>
       <w:proofErr w:type="spellStart"/>
+      <w:proofErr w:type="gramStart"/>
       <w:r>
         <w:rPr>
           <w:rFonts w:ascii="Consolas" w:hAnsi="Consolas" w:cs="Consolas"/>
@@ -21657,7 +22076,17 @@
           <w:sz w:val="16"/>
           <w:szCs w:val="16"/>
         </w:rPr>
-        <w:t xml:space="preserve"> : </w:t>
+        <w:t xml:space="preserve"> :</w:t>
+      </w:r>
+      <w:proofErr w:type="gramEnd"/>
+      <w:r>
+        <w:rPr>
+          <w:rFonts w:ascii="Consolas" w:hAnsi="Consolas" w:cs="Consolas"/>
+          <w:color w:val="000000"/>
+          <w:sz w:val="16"/>
+          <w:szCs w:val="16"/>
+        </w:rPr>
+        <w:t xml:space="preserve"> </w:t>
       </w:r>
       <w:proofErr w:type="spellStart"/>
       <w:r>
@@ -21888,7 +22317,17 @@
           <w:sz w:val="16"/>
           <w:szCs w:val="16"/>
         </w:rPr>
-        <w:t xml:space="preserve"> { </w:t>
+        <w:t xml:space="preserve"> </w:t>
+      </w:r>
+      <w:proofErr w:type="gramStart"/>
+      <w:r>
+        <w:rPr>
+          <w:rFonts w:ascii="Consolas" w:hAnsi="Consolas" w:cs="Consolas"/>
+          <w:color w:val="000000"/>
+          <w:sz w:val="16"/>
+          <w:szCs w:val="16"/>
+        </w:rPr>
+        <w:t xml:space="preserve">{ </w:t>
       </w:r>
       <w:r>
         <w:rPr>
@@ -21899,6 +22338,7 @@
         </w:rPr>
         <w:t>get</w:t>
       </w:r>
+      <w:proofErr w:type="gramEnd"/>
       <w:r>
         <w:rPr>
           <w:rFonts w:ascii="Consolas" w:hAnsi="Consolas" w:cs="Consolas"/>
@@ -21985,7 +22425,17 @@
           <w:sz w:val="16"/>
           <w:szCs w:val="16"/>
         </w:rPr>
-        <w:t xml:space="preserve"> { </w:t>
+        <w:t xml:space="preserve"> </w:t>
+      </w:r>
+      <w:proofErr w:type="gramStart"/>
+      <w:r>
+        <w:rPr>
+          <w:rFonts w:ascii="Consolas" w:hAnsi="Consolas" w:cs="Consolas"/>
+          <w:color w:val="000000"/>
+          <w:sz w:val="16"/>
+          <w:szCs w:val="16"/>
+        </w:rPr>
+        <w:t xml:space="preserve">{ </w:t>
       </w:r>
       <w:r>
         <w:rPr>
@@ -21996,6 +22446,7 @@
         </w:rPr>
         <w:t>get</w:t>
       </w:r>
+      <w:proofErr w:type="gramEnd"/>
       <w:r>
         <w:rPr>
           <w:rFonts w:ascii="Consolas" w:hAnsi="Consolas" w:cs="Consolas"/>
@@ -22082,7 +22533,17 @@
           <w:sz w:val="16"/>
           <w:szCs w:val="16"/>
         </w:rPr>
-        <w:t xml:space="preserve"> { </w:t>
+        <w:t xml:space="preserve"> </w:t>
+      </w:r>
+      <w:proofErr w:type="gramStart"/>
+      <w:r>
+        <w:rPr>
+          <w:rFonts w:ascii="Consolas" w:hAnsi="Consolas" w:cs="Consolas"/>
+          <w:color w:val="000000"/>
+          <w:sz w:val="16"/>
+          <w:szCs w:val="16"/>
+        </w:rPr>
+        <w:t xml:space="preserve">{ </w:t>
       </w:r>
       <w:r>
         <w:rPr>
@@ -22093,6 +22554,7 @@
         </w:rPr>
         <w:t>get</w:t>
       </w:r>
+      <w:proofErr w:type="gramEnd"/>
       <w:r>
         <w:rPr>
           <w:rFonts w:ascii="Consolas" w:hAnsi="Consolas" w:cs="Consolas"/>
@@ -22199,7 +22661,17 @@
           <w:sz w:val="16"/>
           <w:szCs w:val="16"/>
         </w:rPr>
-        <w:t xml:space="preserve"> { </w:t>
+        <w:t xml:space="preserve"> </w:t>
+      </w:r>
+      <w:proofErr w:type="gramStart"/>
+      <w:r>
+        <w:rPr>
+          <w:rFonts w:ascii="Consolas" w:hAnsi="Consolas" w:cs="Consolas"/>
+          <w:color w:val="000000"/>
+          <w:sz w:val="16"/>
+          <w:szCs w:val="16"/>
+        </w:rPr>
+        <w:t xml:space="preserve">{ </w:t>
       </w:r>
       <w:r>
         <w:rPr>
@@ -22210,6 +22682,7 @@
         </w:rPr>
         <w:t>get</w:t>
       </w:r>
+      <w:proofErr w:type="gramEnd"/>
       <w:r>
         <w:rPr>
           <w:rFonts w:ascii="Consolas" w:hAnsi="Consolas" w:cs="Consolas"/>
@@ -22626,7 +23099,15 @@
         <w:t xml:space="preserve"> support high level workflows of actions. Such </w:t>
       </w:r>
       <w:r>
-        <w:t>high-level orchestrations are usually called “Saga” and this is what the Command Call Stack aims to support.</w:t>
+        <w:t>high-level orchestrations are usually called “Saga</w:t>
+      </w:r>
+      <w:proofErr w:type="gramStart"/>
+      <w:r>
+        <w:t>”</w:t>
+      </w:r>
+      <w:proofErr w:type="gramEnd"/>
+      <w:r>
+        <w:t xml:space="preserve"> and this is what the Command Call Stack aims to support.</w:t>
       </w:r>
     </w:p>
     <w:p>
@@ -23061,6 +23542,7 @@
                 <w:szCs w:val="14"/>
               </w:rPr>
             </w:pPr>
+            <w:proofErr w:type="gramStart"/>
             <w:r>
               <w:rPr>
                 <w:rFonts w:ascii="Consolas" w:hAnsi="Consolas" w:cs="Consolas"/>
@@ -23108,6 +23590,7 @@
               <w:t>RunOption.OnErrorContinue</w:t>
             </w:r>
             <w:proofErr w:type="spellEnd"/>
+            <w:proofErr w:type="gramEnd"/>
             <w:r>
               <w:rPr>
                 <w:rFonts w:ascii="Consolas" w:hAnsi="Consolas" w:cs="Consolas"/>
@@ -23175,6 +23658,7 @@
               <w:t xml:space="preserve">u = </w:t>
             </w:r>
             <w:proofErr w:type="spellStart"/>
+            <w:proofErr w:type="gramStart"/>
             <w:r>
               <w:rPr>
                 <w:rFonts w:ascii="Consolas" w:hAnsi="Consolas" w:cs="Consolas"/>
@@ -23192,7 +23676,17 @@
                 <w:sz w:val="14"/>
                 <w:szCs w:val="14"/>
               </w:rPr>
-              <w:t>( “Albert” );</w:t>
+              <w:t>( “</w:t>
+            </w:r>
+            <w:proofErr w:type="gramEnd"/>
+            <w:r>
+              <w:rPr>
+                <w:rFonts w:ascii="Consolas" w:hAnsi="Consolas" w:cs="Consolas"/>
+                <w:color w:val="000000"/>
+                <w:sz w:val="14"/>
+                <w:szCs w:val="14"/>
+              </w:rPr>
+              <w:t>Albert” );</w:t>
             </w:r>
           </w:p>
           <w:p>
@@ -23219,6 +23713,7 @@
               <w:t xml:space="preserve">if </w:t>
             </w:r>
             <w:proofErr w:type="spellStart"/>
+            <w:proofErr w:type="gramStart"/>
             <w:r>
               <w:rPr>
                 <w:rFonts w:ascii="Consolas" w:hAnsi="Consolas" w:cs="Consolas"/>
@@ -23229,6 +23724,7 @@
               <w:t>u.Success</w:t>
             </w:r>
             <w:proofErr w:type="spellEnd"/>
+            <w:proofErr w:type="gramEnd"/>
             <w:r>
               <w:rPr>
                 <w:rFonts w:ascii="Consolas" w:hAnsi="Consolas" w:cs="Consolas"/>
@@ -23278,6 +23774,7 @@
               </w:rPr>
             </w:pPr>
             <w:proofErr w:type="spellStart"/>
+            <w:proofErr w:type="gramStart"/>
             <w:r>
               <w:rPr>
                 <w:rFonts w:ascii="Consolas" w:hAnsi="Consolas" w:cs="Consolas"/>
@@ -23305,7 +23802,17 @@
                 <w:sz w:val="14"/>
                 <w:szCs w:val="14"/>
               </w:rPr>
-              <w:t>u.UserId</w:t>
+              <w:t>u</w:t>
+            </w:r>
+            <w:proofErr w:type="gramEnd"/>
+            <w:r>
+              <w:rPr>
+                <w:rFonts w:ascii="Consolas" w:hAnsi="Consolas" w:cs="Consolas"/>
+                <w:color w:val="000000"/>
+                <w:sz w:val="14"/>
+                <w:szCs w:val="14"/>
+              </w:rPr>
+              <w:t>.UserId</w:t>
             </w:r>
             <w:proofErr w:type="spellEnd"/>
             <w:r>
@@ -23363,7 +23870,17 @@
                 <w:sz w:val="14"/>
                 <w:szCs w:val="14"/>
               </w:rPr>
-              <w:t>else using</w:t>
+              <w:t xml:space="preserve">else </w:t>
+            </w:r>
+            <w:proofErr w:type="gramStart"/>
+            <w:r>
+              <w:rPr>
+                <w:rFonts w:ascii="Consolas" w:hAnsi="Consolas" w:cs="Consolas"/>
+                <w:color w:val="000000"/>
+                <w:sz w:val="14"/>
+                <w:szCs w:val="14"/>
+              </w:rPr>
+              <w:t>using</w:t>
             </w:r>
             <w:r>
               <w:rPr>
@@ -23385,6 +23902,7 @@
               <w:t>RunOption.OnErrorThrow</w:t>
             </w:r>
             <w:proofErr w:type="spellEnd"/>
+            <w:proofErr w:type="gramEnd"/>
             <w:r>
               <w:rPr>
                 <w:rFonts w:ascii="Consolas" w:hAnsi="Consolas" w:cs="Consolas"/>
@@ -23434,6 +23952,7 @@
               </w:rPr>
             </w:pPr>
             <w:proofErr w:type="spellStart"/>
+            <w:proofErr w:type="gramStart"/>
             <w:r>
               <w:rPr>
                 <w:rFonts w:ascii="Consolas" w:hAnsi="Consolas" w:cs="Consolas"/>
@@ -23464,6 +23983,7 @@
               <w:t>CreateUser</w:t>
             </w:r>
             <w:proofErr w:type="spellEnd"/>
+            <w:proofErr w:type="gramEnd"/>
             <w:r>
               <w:rPr>
                 <w:rFonts w:ascii="Consolas" w:hAnsi="Consolas" w:cs="Consolas"/>
@@ -23893,8 +24413,13 @@
       <w:r>
         <w:t xml:space="preserve">, being atomic is easy </w:t>
       </w:r>
-      <w:r>
-        <w:t>as long as:</w:t>
+      <w:proofErr w:type="gramStart"/>
+      <w:r>
+        <w:t>as long as</w:t>
+      </w:r>
+      <w:proofErr w:type="gramEnd"/>
+      <w:r>
+        <w:t>:</w:t>
       </w:r>
     </w:p>
     <w:p>
@@ -23985,6 +24510,7 @@
         <w:t xml:space="preserve">the </w:t>
       </w:r>
       <w:proofErr w:type="spellStart"/>
+      <w:proofErr w:type="gramStart"/>
       <w:r>
         <w:rPr>
           <w:rFonts w:ascii="Segoe UI" w:hAnsi="Segoe UI" w:cs="Segoe UI"/>
@@ -23998,6 +24524,7 @@
         <w:t>.DbTransaction</w:t>
       </w:r>
       <w:proofErr w:type="spellEnd"/>
+      <w:proofErr w:type="gramEnd"/>
       <w:r>
         <w:t>)</w:t>
       </w:r>
@@ -24126,7 +24653,15 @@
         <w:t>part of the answer lies in the sub-systems themselves. For instance, a</w:t>
       </w:r>
       <w:r>
-        <w:t xml:space="preserve"> typical handler uses a </w:t>
+        <w:t xml:space="preserve"> typical handler uses </w:t>
+      </w:r>
+      <w:proofErr w:type="gramStart"/>
+      <w:r>
+        <w:t>a</w:t>
+      </w:r>
+      <w:proofErr w:type="gramEnd"/>
+      <w:r>
+        <w:t xml:space="preserve"> </w:t>
       </w:r>
       <w:proofErr w:type="spellStart"/>
       <w:r>
@@ -24295,7 +24830,15 @@
         <w:t xml:space="preserve">Even the configuration of such batch can hardly be generalized. Any such “coordination system” imply specific code and specific </w:t>
       </w:r>
       <w:r>
-        <w:t>infrastructure/dependencies: let’s NOT try to handle this</w:t>
+        <w:t>infrastructure/</w:t>
+      </w:r>
+      <w:proofErr w:type="gramStart"/>
+      <w:r>
+        <w:t>dependencies:</w:t>
+      </w:r>
+      <w:proofErr w:type="gramEnd"/>
+      <w:r>
+        <w:t xml:space="preserve"> let’s NOT try to handle this</w:t>
       </w:r>
       <w:r>
         <w:t xml:space="preserve"> in a generic manner</w:t>
@@ -24413,6 +24956,10 @@
       </w:r>
       <w:proofErr w:type="spellStart"/>
       <w:r>
+        <w:rPr>
+          <w:b/>
+          <w:bCs/>
+        </w:rPr>
         <w:t>OnSuccess</w:t>
       </w:r>
       <w:proofErr w:type="spellEnd"/>
@@ -24439,6 +24986,10 @@
       </w:r>
       <w:proofErr w:type="spellStart"/>
       <w:r>
+        <w:rPr>
+          <w:b/>
+          <w:bCs/>
+        </w:rPr>
         <w:t>OnError</w:t>
       </w:r>
       <w:proofErr w:type="spellEnd"/>
@@ -26144,7 +26695,17 @@
           <w:sz w:val="16"/>
           <w:szCs w:val="16"/>
         </w:rPr>
-        <w:t xml:space="preserve"> Add( </w:t>
+        <w:t xml:space="preserve"> </w:t>
+      </w:r>
+      <w:proofErr w:type="gramStart"/>
+      <w:r>
+        <w:rPr>
+          <w:rFonts w:ascii="Consolas" w:hAnsi="Consolas" w:cs="Consolas"/>
+          <w:color w:val="000000"/>
+          <w:sz w:val="16"/>
+          <w:szCs w:val="16"/>
+        </w:rPr>
+        <w:t xml:space="preserve">Add( </w:t>
       </w:r>
       <w:r>
         <w:rPr>
@@ -26156,6 +26717,7 @@
         </w:rPr>
         <w:t>Func</w:t>
       </w:r>
+      <w:proofErr w:type="gramEnd"/>
       <w:r>
         <w:rPr>
           <w:rFonts w:ascii="Consolas" w:hAnsi="Consolas" w:cs="Consolas"/>
@@ -26620,7 +27182,17 @@
           <w:sz w:val="16"/>
           <w:szCs w:val="16"/>
         </w:rPr>
-        <w:t>The final handler to register.</w:t>
+        <w:t xml:space="preserve">The final handler to </w:t>
+      </w:r>
+      <w:proofErr w:type="gramStart"/>
+      <w:r>
+        <w:rPr>
+          <w:rFonts w:ascii="Consolas" w:hAnsi="Consolas" w:cs="Consolas"/>
+          <w:color w:val="008000"/>
+          <w:sz w:val="16"/>
+          <w:szCs w:val="16"/>
+        </w:rPr>
+        <w:t>register.</w:t>
       </w:r>
       <w:r>
         <w:rPr>
@@ -26629,7 +27201,17 @@
           <w:sz w:val="16"/>
           <w:szCs w:val="16"/>
         </w:rPr>
-        <w:t>&lt;/param&gt;</w:t>
+        <w:t>&lt;</w:t>
+      </w:r>
+      <w:proofErr w:type="gramEnd"/>
+      <w:r>
+        <w:rPr>
+          <w:rFonts w:ascii="Consolas" w:hAnsi="Consolas" w:cs="Consolas"/>
+          <w:color w:val="808080"/>
+          <w:sz w:val="16"/>
+          <w:szCs w:val="16"/>
+        </w:rPr>
+        <w:t>/param&gt;</w:t>
       </w:r>
     </w:p>
     <w:p>
@@ -26671,7 +27253,17 @@
           <w:sz w:val="16"/>
           <w:szCs w:val="16"/>
         </w:rPr>
-        <w:t xml:space="preserve"> Finally( </w:t>
+        <w:t xml:space="preserve"> </w:t>
+      </w:r>
+      <w:proofErr w:type="gramStart"/>
+      <w:r>
+        <w:rPr>
+          <w:rFonts w:ascii="Consolas" w:hAnsi="Consolas" w:cs="Consolas"/>
+          <w:color w:val="000000"/>
+          <w:sz w:val="16"/>
+          <w:szCs w:val="16"/>
+        </w:rPr>
+        <w:t xml:space="preserve">Finally( </w:t>
       </w:r>
       <w:r>
         <w:rPr>
@@ -26683,6 +27275,7 @@
         </w:rPr>
         <w:t>Func</w:t>
       </w:r>
+      <w:proofErr w:type="gramEnd"/>
       <w:r>
         <w:rPr>
           <w:rFonts w:ascii="Consolas" w:hAnsi="Consolas" w:cs="Consolas"/>
@@ -26774,7 +27367,13 @@
         <w:t xml:space="preserve">easy to use </w:t>
       </w:r>
       <w:r>
-        <w:t>(totally optional) and powerful C</w:t>
+        <w:t>(</w:t>
+      </w:r>
+      <w:r>
+        <w:t xml:space="preserve">using it is </w:t>
+      </w:r>
+      <w:r>
+        <w:t>totally optional) and powerful C</w:t>
       </w:r>
       <w:r>
         <w:t xml:space="preserve">ommand </w:t>
@@ -26809,6 +27408,109 @@
       </w:r>
       <w:r>
         <w:t xml:space="preserve"> us to the following conclusions:</w:t>
+      </w:r>
+    </w:p>
+    <w:p>
+      <w:pPr>
+        <w:pStyle w:val="ListParagraph"/>
+        <w:numPr>
+          <w:ilvl w:val="0"/>
+          <w:numId w:val="29"/>
+        </w:numPr>
+        <w:autoSpaceDE w:val="0"/>
+        <w:autoSpaceDN w:val="0"/>
+        <w:adjustRightInd w:val="0"/>
+        <w:spacing w:after="0" w:line="240" w:lineRule="auto"/>
+      </w:pPr>
+      <w:r>
+        <w:t>A</w:t>
+      </w:r>
+      <w:r>
+        <w:t xml:space="preserve"> Command handler is </w:t>
+      </w:r>
+      <w:proofErr w:type="gramStart"/>
+      <w:r>
+        <w:t>a</w:t>
+      </w:r>
+      <w:proofErr w:type="gramEnd"/>
+      <w:r>
+        <w:t xml:space="preserve"> </w:t>
+      </w:r>
+      <w:proofErr w:type="spellStart"/>
+      <w:r>
+        <w:t>IAutoService</w:t>
+      </w:r>
+      <w:proofErr w:type="spellEnd"/>
+      <w:r>
+        <w:t xml:space="preserve"> with </w:t>
+      </w:r>
+      <w:r>
+        <w:t xml:space="preserve">public </w:t>
+      </w:r>
+      <w:r>
+        <w:rPr>
+          <w:rFonts w:ascii="Consolas" w:hAnsi="Consolas" w:cs="Consolas"/>
+          <w:color w:val="000000"/>
+        </w:rPr>
+        <w:t>Handle</w:t>
+      </w:r>
+      <w:r>
+        <w:t xml:space="preserve"> and </w:t>
+      </w:r>
+      <w:proofErr w:type="spellStart"/>
+      <w:r>
+        <w:rPr>
+          <w:rFonts w:ascii="Consolas" w:hAnsi="Consolas" w:cs="Consolas"/>
+          <w:color w:val="000000"/>
+        </w:rPr>
+        <w:t>HandleAsync</w:t>
+      </w:r>
+      <w:proofErr w:type="spellEnd"/>
+      <w:r>
+        <w:t xml:space="preserve"> </w:t>
+      </w:r>
+      <w:r>
+        <w:t xml:space="preserve">methods, </w:t>
+      </w:r>
+      <w:r>
+        <w:t>t</w:t>
+      </w:r>
+      <w:r>
+        <w:t>hat may return a result,</w:t>
+      </w:r>
+      <w:r>
+        <w:t xml:space="preserve"> </w:t>
+      </w:r>
+      <w:r>
+        <w:t xml:space="preserve">that handle a </w:t>
+      </w:r>
+      <w:proofErr w:type="spellStart"/>
+      <w:r>
+        <w:t>ICommand</w:t>
+      </w:r>
+      <w:proofErr w:type="spellEnd"/>
+      <w:r>
+        <w:t xml:space="preserve"> </w:t>
+      </w:r>
+      <w:r>
+        <w:t>(</w:t>
+      </w:r>
+      <w:proofErr w:type="spellStart"/>
+      <w:r>
+        <w:t>IPoco</w:t>
+      </w:r>
+      <w:proofErr w:type="spellEnd"/>
+      <w:r>
+        <w:t xml:space="preserve">) </w:t>
+      </w:r>
+      <w:r>
+        <w:t>object</w:t>
+      </w:r>
+      <w:r>
+        <w:t xml:space="preserve"> with the help of any number of injected parameters</w:t>
+      </w:r>
+      <w:r>
+        <w:t>.</w:t>
       </w:r>
     </w:p>
     <w:p>
@@ -26820,75 +27522,65 @@
         </w:numPr>
       </w:pPr>
       <w:r>
-        <w:t>A</w:t>
-      </w:r>
-      <w:r>
-        <w:t xml:space="preserve"> Command handler is a </w:t>
-      </w:r>
-      <w:proofErr w:type="spellStart"/>
-      <w:r>
-        <w:t>IAutoService</w:t>
-      </w:r>
-      <w:proofErr w:type="spellEnd"/>
-      <w:r>
-        <w:t xml:space="preserve"> with </w:t>
-      </w:r>
-      <w:r>
-        <w:t xml:space="preserve">public </w:t>
-      </w:r>
-      <w:r>
-        <w:t xml:space="preserve">Handle and </w:t>
-      </w:r>
-      <w:proofErr w:type="spellStart"/>
-      <w:r>
-        <w:t>HandleAsync</w:t>
+        <w:t xml:space="preserve">The </w:t>
+      </w:r>
+      <w:proofErr w:type="spellStart"/>
+      <w:r>
+        <w:t>ReceivedCommand</w:t>
       </w:r>
       <w:proofErr w:type="spellEnd"/>
       <w:r>
         <w:t xml:space="preserve"> </w:t>
       </w:r>
       <w:r>
-        <w:t xml:space="preserve">methods, </w:t>
-      </w:r>
-      <w:r>
-        <w:t>t</w:t>
-      </w:r>
-      <w:r>
-        <w:t>hat may return a result,</w:t>
-      </w:r>
-      <w:r>
-        <w:t xml:space="preserve"> </w:t>
-      </w:r>
-      <w:r>
-        <w:t xml:space="preserve">that handle a </w:t>
-      </w:r>
-      <w:proofErr w:type="spellStart"/>
-      <w:r>
-        <w:t>ICommand</w:t>
-      </w:r>
-      <w:proofErr w:type="spellEnd"/>
-      <w:r>
-        <w:t xml:space="preserve"> </w:t>
-      </w:r>
-      <w:r>
-        <w:t>(</w:t>
-      </w:r>
-      <w:proofErr w:type="spellStart"/>
-      <w:r>
-        <w:t>IPoco</w:t>
-      </w:r>
-      <w:proofErr w:type="spellEnd"/>
-      <w:r>
-        <w:t xml:space="preserve">) </w:t>
-      </w:r>
-      <w:r>
-        <w:t>object</w:t>
-      </w:r>
-      <w:r>
-        <w:t xml:space="preserve"> with the help of any number of injected parameters</w:t>
+        <w:t xml:space="preserve">wrapper </w:t>
+      </w:r>
+      <w:r>
+        <w:t>is dead</w:t>
+      </w:r>
+      <w:r>
+        <w:t>:</w:t>
+      </w:r>
+    </w:p>
+    <w:p>
+      <w:pPr>
+        <w:pStyle w:val="ListParagraph"/>
+        <w:numPr>
+          <w:ilvl w:val="1"/>
+          <w:numId w:val="27"/>
+        </w:numPr>
+      </w:pPr>
+      <w:r>
+        <w:t>T</w:t>
+      </w:r>
+      <w:r>
+        <w:t xml:space="preserve">he </w:t>
+      </w:r>
+      <w:proofErr w:type="spellStart"/>
+      <w:r>
+        <w:t>CommandCallStack</w:t>
+      </w:r>
+      <w:proofErr w:type="spellEnd"/>
+      <w:r>
+        <w:t xml:space="preserve"> generalizes it</w:t>
       </w:r>
       <w:r>
         <w:t>.</w:t>
+      </w:r>
+    </w:p>
+    <w:p>
+      <w:pPr>
+        <w:pStyle w:val="ListParagraph"/>
+        <w:numPr>
+          <w:ilvl w:val="1"/>
+          <w:numId w:val="27"/>
+        </w:numPr>
+      </w:pPr>
+      <w:r>
+        <w:t xml:space="preserve">The System can send a Command lo itself: nothing differentiates a </w:t>
+      </w:r>
+      <w:r>
+        <w:t>Command received from an external application and the one launched by a local timer.</w:t>
       </w:r>
     </w:p>
     <w:p>
@@ -26900,62 +27592,15 @@
         </w:numPr>
       </w:pPr>
       <w:r>
-        <w:t xml:space="preserve">The </w:t>
-      </w:r>
-      <w:proofErr w:type="spellStart"/>
-      <w:r>
-        <w:t>ReceivedCommand</w:t>
-      </w:r>
-      <w:proofErr w:type="spellEnd"/>
-      <w:r>
-        <w:t xml:space="preserve"> </w:t>
-      </w:r>
-      <w:r>
-        <w:t xml:space="preserve">wrapper </w:t>
-      </w:r>
-      <w:r>
-        <w:t>is dead</w:t>
-      </w:r>
-    </w:p>
-    <w:p>
-      <w:pPr>
-        <w:pStyle w:val="ListParagraph"/>
-        <w:numPr>
-          <w:ilvl w:val="1"/>
-          <w:numId w:val="27"/>
-        </w:numPr>
-      </w:pPr>
-      <w:r>
-        <w:t>T</w:t>
-      </w:r>
-      <w:r>
-        <w:t xml:space="preserve">he </w:t>
-      </w:r>
-      <w:proofErr w:type="spellStart"/>
-      <w:r>
-        <w:t>CommandCallStack</w:t>
-      </w:r>
-      <w:proofErr w:type="spellEnd"/>
-      <w:r>
-        <w:t xml:space="preserve"> generalizes it</w:t>
-      </w:r>
-      <w:r>
-        <w:t>.</w:t>
-      </w:r>
-    </w:p>
-    <w:p>
-      <w:pPr>
-        <w:pStyle w:val="ListParagraph"/>
-        <w:numPr>
-          <w:ilvl w:val="1"/>
-          <w:numId w:val="27"/>
-        </w:numPr>
-      </w:pPr>
-      <w:r>
-        <w:t xml:space="preserve">The System can send a Command lo itself: nothing differentiates a </w:t>
-      </w:r>
-      <w:r>
-        <w:t>Command received from an external application and the one launched by a local timer.</w:t>
+        <w:t xml:space="preserve">Multiple Command execution Results must be combined in a </w:t>
+      </w:r>
+      <w:proofErr w:type="spellStart"/>
+      <w:r>
+        <w:t>ResultTree</w:t>
+      </w:r>
+      <w:proofErr w:type="spellEnd"/>
+      <w:r>
+        <w:t xml:space="preserve"> that must be available to the caller.</w:t>
       </w:r>
     </w:p>
     <w:p>
@@ -26967,75 +27612,363 @@
         </w:numPr>
       </w:pPr>
       <w:r>
-        <w:t xml:space="preserve">Multiple Command execution Results must be combined in a </w:t>
-      </w:r>
-      <w:proofErr w:type="spellStart"/>
-      <w:r>
-        <w:t>ResultTree</w:t>
-      </w:r>
-      <w:proofErr w:type="spellEnd"/>
-      <w:r>
-        <w:t xml:space="preserve"> that must be available to the caller.</w:t>
-      </w:r>
+        <w:t xml:space="preserve">Any “command execution” should </w:t>
+      </w:r>
+      <w:r>
+        <w:t xml:space="preserve">have access to </w:t>
+      </w:r>
+      <w:proofErr w:type="gramStart"/>
+      <w:r>
+        <w:t>a</w:t>
+      </w:r>
+      <w:proofErr w:type="gramEnd"/>
+      <w:r>
+        <w:t xml:space="preserve"> </w:t>
+      </w:r>
+      <w:proofErr w:type="spellStart"/>
+      <w:r>
+        <w:t>IActionRegistrar</w:t>
+      </w:r>
+      <w:proofErr w:type="spellEnd"/>
+      <w:r>
+        <w:t xml:space="preserve"> that enables multiple command execution to interact in </w:t>
+      </w:r>
+      <w:r>
+        <w:t>the most possible</w:t>
+      </w:r>
+      <w:r>
+        <w:t xml:space="preserve"> easy way.</w:t>
+      </w:r>
+    </w:p>
+    <w:p>
+      <w:r>
+        <w:t xml:space="preserve">We are now able to specify an important part of the system: the </w:t>
+      </w:r>
+      <w:proofErr w:type="spellStart"/>
+      <w:r>
+        <w:t>CommandExecutor</w:t>
+      </w:r>
+      <w:proofErr w:type="spellEnd"/>
+      <w:r>
+        <w:t xml:space="preserve"> that is </w:t>
+      </w:r>
+      <w:r>
+        <w:t xml:space="preserve">the layer right above a </w:t>
+      </w:r>
+      <w:r>
+        <w:t>command handler</w:t>
+      </w:r>
+      <w:r>
+        <w:t xml:space="preserve"> and </w:t>
+      </w:r>
+      <w:proofErr w:type="gramStart"/>
+      <w:r>
+        <w:t>is in charge of</w:t>
+      </w:r>
+      <w:proofErr w:type="gramEnd"/>
+      <w:r>
+        <w:t xml:space="preserve"> calling </w:t>
+      </w:r>
+      <w:r>
+        <w:t>the handler function</w:t>
+      </w:r>
+      <w:r>
+        <w:t>.</w:t>
+      </w:r>
+      <w:r>
+        <w:t xml:space="preserve"> We’ll start to consider </w:t>
+      </w:r>
+      <w:r>
+        <w:t xml:space="preserve">the simplest </w:t>
+      </w:r>
+      <w:proofErr w:type="spellStart"/>
+      <w:r>
+        <w:t>CommandExecutor</w:t>
+      </w:r>
+      <w:proofErr w:type="spellEnd"/>
+      <w:r>
+        <w:t xml:space="preserve"> that is “local” and “front</w:t>
+      </w:r>
+      <w:proofErr w:type="gramStart"/>
+      <w:r>
+        <w:t>”</w:t>
+      </w:r>
+      <w:r>
+        <w:t xml:space="preserve"> </w:t>
+      </w:r>
+      <w:r>
+        <w:t>:</w:t>
+      </w:r>
+      <w:proofErr w:type="gramEnd"/>
     </w:p>
     <w:p>
       <w:pPr>
         <w:pStyle w:val="ListParagraph"/>
         <w:numPr>
           <w:ilvl w:val="0"/>
-          <w:numId w:val="27"/>
+          <w:numId w:val="2"/>
         </w:numPr>
       </w:pPr>
       <w:r>
-        <w:t xml:space="preserve">Any “command execution” should </w:t>
-      </w:r>
-      <w:r>
-        <w:t xml:space="preserve">have access to a </w:t>
-      </w:r>
-      <w:proofErr w:type="spellStart"/>
-      <w:r>
-        <w:t>IActionRegistrar</w:t>
-      </w:r>
-      <w:proofErr w:type="spellEnd"/>
-      <w:r>
-        <w:t xml:space="preserve"> that enables multiple command execution to interact in </w:t>
-      </w:r>
-      <w:r>
-        <w:t>the most possible</w:t>
-      </w:r>
-      <w:r>
-        <w:t xml:space="preserve"> easy way.</w:t>
-      </w:r>
-    </w:p>
-    <w:p>
-      <w:r>
-        <w:t xml:space="preserve">We are now able to specify an important part of the system: the </w:t>
-      </w:r>
-      <w:proofErr w:type="spellStart"/>
-      <w:r>
-        <w:t>CommandExecutor</w:t>
-      </w:r>
-      <w:proofErr w:type="spellEnd"/>
-      <w:r>
-        <w:t xml:space="preserve"> that is </w:t>
-      </w:r>
-      <w:r>
-        <w:t xml:space="preserve">the layer right above a </w:t>
-      </w:r>
-      <w:r>
-        <w:t>command handler</w:t>
-      </w:r>
-      <w:r>
-        <w:t xml:space="preserve"> and </w:t>
-      </w:r>
-      <w:r>
-        <w:t xml:space="preserve">is in charge of calling </w:t>
-      </w:r>
-      <w:r>
-        <w:t>the handler function</w:t>
+        <w:t xml:space="preserve">Local: </w:t>
+      </w:r>
+      <w:r>
+        <w:t>It only handles commands f</w:t>
+      </w:r>
+      <w:r>
+        <w:t>or which it has a corresponding handler</w:t>
+      </w:r>
+      <w:r>
+        <w:t xml:space="preserve"> at its disposal (the submission of a command that has no corresponding handler is an error).</w:t>
+      </w:r>
+    </w:p>
+    <w:p>
+      <w:pPr>
+        <w:pStyle w:val="ListParagraph"/>
+        <w:numPr>
+          <w:ilvl w:val="0"/>
+          <w:numId w:val="8"/>
+        </w:numPr>
+      </w:pPr>
+      <w:r>
+        <w:t xml:space="preserve">Next </w:t>
+      </w:r>
+      <w:r>
+        <w:t>complexity level will be to handle routing to “external”</w:t>
+      </w:r>
+      <w:proofErr w:type="gramStart"/>
+      <w:r>
+        <w:t>/”remote</w:t>
+      </w:r>
+      <w:proofErr w:type="gramEnd"/>
+      <w:r>
+        <w:t>” command executor for commands that are not locally processed.</w:t>
+      </w:r>
+    </w:p>
+    <w:p>
+      <w:pPr>
+        <w:pStyle w:val="ListParagraph"/>
+        <w:numPr>
+          <w:ilvl w:val="0"/>
+          <w:numId w:val="2"/>
+        </w:numPr>
+      </w:pPr>
+      <w:r>
+        <w:t xml:space="preserve">Front: It handles commands directly in the </w:t>
+      </w:r>
+      <w:proofErr w:type="spellStart"/>
+      <w:r>
+        <w:t>FrontEnd</w:t>
+      </w:r>
+      <w:proofErr w:type="spellEnd"/>
+      <w:r>
+        <w:t xml:space="preserve"> context.</w:t>
+      </w:r>
+      <w:r>
+        <w:t xml:space="preserve"> </w:t>
+      </w:r>
+    </w:p>
+    <w:p>
+      <w:pPr>
+        <w:pStyle w:val="ListParagraph"/>
+        <w:numPr>
+          <w:ilvl w:val="1"/>
+          <w:numId w:val="2"/>
+        </w:numPr>
+      </w:pPr>
+      <w:r>
+        <w:t>T</w:t>
+      </w:r>
+      <w:r>
+        <w:t xml:space="preserve">here is no </w:t>
+      </w:r>
+      <w:r>
+        <w:t xml:space="preserve">service </w:t>
+      </w:r>
+      <w:r>
+        <w:t xml:space="preserve">marshalling of any kind </w:t>
+      </w:r>
+      <w:r>
+        <w:t>to consider.</w:t>
+      </w:r>
+    </w:p>
+    <w:p>
+      <w:pPr>
+        <w:pStyle w:val="ListParagraph"/>
+        <w:numPr>
+          <w:ilvl w:val="1"/>
+          <w:numId w:val="2"/>
+        </w:numPr>
+      </w:pPr>
+      <w:r>
+        <w:t>T</w:t>
+      </w:r>
+      <w:r>
+        <w:t xml:space="preserve">he current </w:t>
+      </w:r>
+      <w:proofErr w:type="spellStart"/>
+      <w:r>
+        <w:t>IServiceProvider</w:t>
+      </w:r>
+      <w:proofErr w:type="spellEnd"/>
+      <w:r>
+        <w:t xml:space="preserve"> </w:t>
+      </w:r>
+      <w:r>
+        <w:t>is the one to use</w:t>
+      </w:r>
+      <w:r>
+        <w:t xml:space="preserve"> </w:t>
+      </w:r>
+      <w:r>
+        <w:t xml:space="preserve">without creating any subordinated Scoped context: </w:t>
+      </w:r>
+      <w:r>
+        <w:t>Scope</w:t>
+      </w:r>
+      <w:r>
+        <w:t>d</w:t>
+      </w:r>
+      <w:r>
+        <w:t xml:space="preserve"> </w:t>
+      </w:r>
+      <w:r>
+        <w:t xml:space="preserve">services can directly be </w:t>
+      </w:r>
+      <w:r>
+        <w:t>obtained from it</w:t>
       </w:r>
       <w:r>
         <w:t>.</w:t>
+      </w:r>
+    </w:p>
+    <w:p>
+      <w:pPr>
+        <w:pStyle w:val="ListParagraph"/>
+        <w:numPr>
+          <w:ilvl w:val="0"/>
+          <w:numId w:val="8"/>
+        </w:numPr>
+      </w:pPr>
+      <w:proofErr w:type="gramStart"/>
+      <w:r>
+        <w:t>Non Front</w:t>
+      </w:r>
+      <w:proofErr w:type="gramEnd"/>
+      <w:r>
+        <w:t xml:space="preserve"> executors have to unmarshall required services and </w:t>
+      </w:r>
+      <w:r>
+        <w:t xml:space="preserve">maintain or </w:t>
+      </w:r>
+      <w:r>
+        <w:t>create ad-hoc DI container</w:t>
+      </w:r>
+      <w:r>
+        <w:t>s</w:t>
+      </w:r>
+      <w:r>
+        <w:t xml:space="preserve"> </w:t>
+      </w:r>
+      <w:r>
+        <w:t xml:space="preserve">(for multi-fronts, a 3 levels container may be required, see the discussion on the singleton </w:t>
+      </w:r>
+      <w:proofErr w:type="spellStart"/>
+      <w:r>
+        <w:t>IOptions</w:t>
+      </w:r>
+      <w:proofErr w:type="spellEnd"/>
+      <w:r>
+        <w:t>&lt;&gt; above)</w:t>
+      </w:r>
+      <w:r>
+        <w:t>.</w:t>
+      </w:r>
+    </w:p>
+    <w:p>
+      <w:r>
+        <w:t xml:space="preserve">A </w:t>
+      </w:r>
+      <w:r>
+        <w:t xml:space="preserve">front &amp; </w:t>
+      </w:r>
+      <w:r>
+        <w:t xml:space="preserve">local executor exposes 2 </w:t>
+      </w:r>
+      <w:r>
+        <w:t xml:space="preserve">Execute </w:t>
+      </w:r>
+      <w:r>
+        <w:t>endpoints:</w:t>
+      </w:r>
+    </w:p>
+    <w:p>
+      <w:pPr>
+        <w:pStyle w:val="ListParagraph"/>
+        <w:numPr>
+          <w:ilvl w:val="0"/>
+          <w:numId w:val="2"/>
+        </w:numPr>
+      </w:pPr>
+      <w:r>
+        <w:t xml:space="preserve">The first one is for “root” Commands that initiate a </w:t>
+      </w:r>
+      <w:r>
+        <w:t>brand-new</w:t>
+      </w:r>
+      <w:r>
+        <w:t xml:space="preserve"> Stack.</w:t>
+      </w:r>
+      <w:r>
+        <w:t xml:space="preserve"> This results in a </w:t>
+      </w:r>
+      <w:proofErr w:type="spellStart"/>
+      <w:r>
+        <w:t>ResultTree</w:t>
+      </w:r>
+      <w:proofErr w:type="spellEnd"/>
+      <w:r>
+        <w:t xml:space="preserve"> that contains a single primary (root) result and any number of subordinated results</w:t>
+      </w:r>
+      <w:r>
+        <w:t>.</w:t>
+      </w:r>
+    </w:p>
+    <w:p>
+      <w:pPr>
+        <w:pStyle w:val="ListParagraph"/>
+        <w:numPr>
+          <w:ilvl w:val="0"/>
+          <w:numId w:val="2"/>
+        </w:numPr>
+      </w:pPr>
+      <w:r>
+        <w:t>The second one accepts an already existing C</w:t>
+      </w:r>
+      <w:proofErr w:type="spellStart"/>
+      <w:r>
+        <w:t>ommandStack</w:t>
+      </w:r>
+      <w:proofErr w:type="spellEnd"/>
+      <w:r>
+        <w:t xml:space="preserve"> a</w:t>
+      </w:r>
+      <w:r>
+        <w:t>long with the Command to execute.</w:t>
+      </w:r>
+      <w:r>
+        <w:t xml:space="preserve"> With this current Stack also comes any number of “previous” results that are the results of the commands previously executed (with their respective subordinated results if they</w:t>
+      </w:r>
+      <w:r>
+        <w:t xml:space="preserve"> exist)</w:t>
+      </w:r>
+      <w:r>
+        <w:t>.</w:t>
+      </w:r>
+    </w:p>
+    <w:p>
+      <w:r>
+        <w:t xml:space="preserve"> </w:t>
       </w:r>
     </w:p>
     <w:p>
@@ -27131,10 +28064,7 @@
         <w:footnoteRef/>
       </w:r>
       <w:r>
-        <w:t xml:space="preserve"> Any class (even abstract) that is an </w:t>
-      </w:r>
-      <w:r>
-        <w:t xml:space="preserve">IAutoService that supports IMarshaller&lt;T&gt; found during the very first registration step will trigger the fact that T is a Marshallable service. The fact that it’s an abstract class that is not on a concrete path is ignored at this level: this inconsistency must be detected at the end of the process just like any missing Marshaller of a marked IMarshallableService. </w:t>
+        <w:t xml:space="preserve"> Any class (even abstract) that is an IAutoService that supports IMarshaller&lt;T&gt; found during the very first registration step will trigger the fact that T is a Marshallable service. The fact that it’s an abstract class that is not on a concrete path is ignored at this level: this inconsistency must be detected at the end of the process just like any missing Marshaller of a marked IMarshallableService. </w:t>
       </w:r>
     </w:p>
   </w:footnote>
@@ -27161,10 +28091,7 @@
         </w:r>
       </w:hyperlink>
       <w:r>
-        <w:t xml:space="preserve">. Even </w:t>
-      </w:r>
-      <w:r>
-        <w:t>StructureMap has been deprecated in favor of the new Lamar (</w:t>
+        <w:t>. Even StructureMap has been deprecated in favor of the new Lamar (</w:t>
       </w:r>
       <w:hyperlink r:id="rId2" w:history="1">
         <w:r>
@@ -27215,13 +28142,7 @@
         <w:footnoteRef/>
       </w:r>
       <w:r>
-        <w:t xml:space="preserve"> Of course, for “fire and forget” commands</w:t>
-      </w:r>
-      <w:r>
-        <w:t xml:space="preserve"> (modeled as</w:t>
-      </w:r>
-      <w:r>
-        <w:t xml:space="preserve"> </w:t>
+        <w:t xml:space="preserve"> Of course, for “fire and forget” commands (modeled as </w:t>
       </w:r>
       <w:r>
         <w:rPr>
@@ -27409,6 +28330,119 @@
     </w:lvl>
   </w:abstractNum>
   <w:abstractNum w:abstractNumId="1" w15:restartNumberingAfterBreak="0">
+    <w:nsid w:val="097E61C2"/>
+    <w:multiLevelType w:val="hybridMultilevel"/>
+    <w:tmpl w:val="3524FDE6"/>
+    <w:lvl w:ilvl="0" w:tplc="04090001">
+      <w:start w:val="1"/>
+      <w:numFmt w:val="bullet"/>
+      <w:lvlText w:val=""/>
+      <w:lvlJc w:val="left"/>
+      <w:pPr>
+        <w:ind w:left="720" w:hanging="360"/>
+      </w:pPr>
+      <w:rPr>
+        <w:rFonts w:ascii="Symbol" w:hAnsi="Symbol" w:hint="default"/>
+      </w:rPr>
+    </w:lvl>
+    <w:lvl w:ilvl="1" w:tplc="04090003" w:tentative="1">
+      <w:start w:val="1"/>
+      <w:numFmt w:val="bullet"/>
+      <w:lvlText w:val="o"/>
+      <w:lvlJc w:val="left"/>
+      <w:pPr>
+        <w:ind w:left="1440" w:hanging="360"/>
+      </w:pPr>
+      <w:rPr>
+        <w:rFonts w:ascii="Courier New" w:hAnsi="Courier New" w:cs="Courier New" w:hint="default"/>
+      </w:rPr>
+    </w:lvl>
+    <w:lvl w:ilvl="2" w:tplc="04090005" w:tentative="1">
+      <w:start w:val="1"/>
+      <w:numFmt w:val="bullet"/>
+      <w:lvlText w:val=""/>
+      <w:lvlJc w:val="left"/>
+      <w:pPr>
+        <w:ind w:left="2160" w:hanging="360"/>
+      </w:pPr>
+      <w:rPr>
+        <w:rFonts w:ascii="Wingdings" w:hAnsi="Wingdings" w:hint="default"/>
+      </w:rPr>
+    </w:lvl>
+    <w:lvl w:ilvl="3" w:tplc="04090001" w:tentative="1">
+      <w:start w:val="1"/>
+      <w:numFmt w:val="bullet"/>
+      <w:lvlText w:val=""/>
+      <w:lvlJc w:val="left"/>
+      <w:pPr>
+        <w:ind w:left="2880" w:hanging="360"/>
+      </w:pPr>
+      <w:rPr>
+        <w:rFonts w:ascii="Symbol" w:hAnsi="Symbol" w:hint="default"/>
+      </w:rPr>
+    </w:lvl>
+    <w:lvl w:ilvl="4" w:tplc="04090003" w:tentative="1">
+      <w:start w:val="1"/>
+      <w:numFmt w:val="bullet"/>
+      <w:lvlText w:val="o"/>
+      <w:lvlJc w:val="left"/>
+      <w:pPr>
+        <w:ind w:left="3600" w:hanging="360"/>
+      </w:pPr>
+      <w:rPr>
+        <w:rFonts w:ascii="Courier New" w:hAnsi="Courier New" w:cs="Courier New" w:hint="default"/>
+      </w:rPr>
+    </w:lvl>
+    <w:lvl w:ilvl="5" w:tplc="04090005" w:tentative="1">
+      <w:start w:val="1"/>
+      <w:numFmt w:val="bullet"/>
+      <w:lvlText w:val=""/>
+      <w:lvlJc w:val="left"/>
+      <w:pPr>
+        <w:ind w:left="4320" w:hanging="360"/>
+      </w:pPr>
+      <w:rPr>
+        <w:rFonts w:ascii="Wingdings" w:hAnsi="Wingdings" w:hint="default"/>
+      </w:rPr>
+    </w:lvl>
+    <w:lvl w:ilvl="6" w:tplc="04090001" w:tentative="1">
+      <w:start w:val="1"/>
+      <w:numFmt w:val="bullet"/>
+      <w:lvlText w:val=""/>
+      <w:lvlJc w:val="left"/>
+      <w:pPr>
+        <w:ind w:left="5040" w:hanging="360"/>
+      </w:pPr>
+      <w:rPr>
+        <w:rFonts w:ascii="Symbol" w:hAnsi="Symbol" w:hint="default"/>
+      </w:rPr>
+    </w:lvl>
+    <w:lvl w:ilvl="7" w:tplc="04090003" w:tentative="1">
+      <w:start w:val="1"/>
+      <w:numFmt w:val="bullet"/>
+      <w:lvlText w:val="o"/>
+      <w:lvlJc w:val="left"/>
+      <w:pPr>
+        <w:ind w:left="5760" w:hanging="360"/>
+      </w:pPr>
+      <w:rPr>
+        <w:rFonts w:ascii="Courier New" w:hAnsi="Courier New" w:cs="Courier New" w:hint="default"/>
+      </w:rPr>
+    </w:lvl>
+    <w:lvl w:ilvl="8" w:tplc="04090005" w:tentative="1">
+      <w:start w:val="1"/>
+      <w:numFmt w:val="bullet"/>
+      <w:lvlText w:val=""/>
+      <w:lvlJc w:val="left"/>
+      <w:pPr>
+        <w:ind w:left="6480" w:hanging="360"/>
+      </w:pPr>
+      <w:rPr>
+        <w:rFonts w:ascii="Wingdings" w:hAnsi="Wingdings" w:hint="default"/>
+      </w:rPr>
+    </w:lvl>
+  </w:abstractNum>
+  <w:abstractNum w:abstractNumId="2" w15:restartNumberingAfterBreak="0">
     <w:nsid w:val="121722B6"/>
     <w:multiLevelType w:val="hybridMultilevel"/>
     <w:tmpl w:val="8C5E5544"/>
@@ -27495,7 +28529,7 @@
       </w:pPr>
     </w:lvl>
   </w:abstractNum>
-  <w:abstractNum w:abstractNumId="2" w15:restartNumberingAfterBreak="0">
+  <w:abstractNum w:abstractNumId="3" w15:restartNumberingAfterBreak="0">
     <w:nsid w:val="13BC3665"/>
     <w:multiLevelType w:val="hybridMultilevel"/>
     <w:tmpl w:val="E5E2A47C"/>
@@ -27607,7 +28641,7 @@
       </w:rPr>
     </w:lvl>
   </w:abstractNum>
-  <w:abstractNum w:abstractNumId="3" w15:restartNumberingAfterBreak="0">
+  <w:abstractNum w:abstractNumId="4" w15:restartNumberingAfterBreak="0">
     <w:nsid w:val="14245E11"/>
     <w:multiLevelType w:val="hybridMultilevel"/>
     <w:tmpl w:val="D6BA2BBE"/>
@@ -27720,7 +28754,7 @@
       </w:rPr>
     </w:lvl>
   </w:abstractNum>
-  <w:abstractNum w:abstractNumId="4" w15:restartNumberingAfterBreak="0">
+  <w:abstractNum w:abstractNumId="5" w15:restartNumberingAfterBreak="0">
     <w:nsid w:val="150F103D"/>
     <w:multiLevelType w:val="hybridMultilevel"/>
     <w:tmpl w:val="318ACDE4"/>
@@ -27833,7 +28867,7 @@
       </w:rPr>
     </w:lvl>
   </w:abstractNum>
-  <w:abstractNum w:abstractNumId="5" w15:restartNumberingAfterBreak="0">
+  <w:abstractNum w:abstractNumId="6" w15:restartNumberingAfterBreak="0">
     <w:nsid w:val="19242E55"/>
     <w:multiLevelType w:val="hybridMultilevel"/>
     <w:tmpl w:val="03F2DD90"/>
@@ -27945,7 +28979,7 @@
       </w:rPr>
     </w:lvl>
   </w:abstractNum>
-  <w:abstractNum w:abstractNumId="6" w15:restartNumberingAfterBreak="0">
+  <w:abstractNum w:abstractNumId="7" w15:restartNumberingAfterBreak="0">
     <w:nsid w:val="2A647289"/>
     <w:multiLevelType w:val="hybridMultilevel"/>
     <w:tmpl w:val="79D42312"/>
@@ -28057,7 +29091,7 @@
       </w:rPr>
     </w:lvl>
   </w:abstractNum>
-  <w:abstractNum w:abstractNumId="7" w15:restartNumberingAfterBreak="0">
+  <w:abstractNum w:abstractNumId="8" w15:restartNumberingAfterBreak="0">
     <w:nsid w:val="2AAB20D9"/>
     <w:multiLevelType w:val="hybridMultilevel"/>
     <w:tmpl w:val="C3DC738C"/>
@@ -28170,7 +29204,7 @@
       </w:rPr>
     </w:lvl>
   </w:abstractNum>
-  <w:abstractNum w:abstractNumId="8" w15:restartNumberingAfterBreak="0">
+  <w:abstractNum w:abstractNumId="9" w15:restartNumberingAfterBreak="0">
     <w:nsid w:val="2DF837C8"/>
     <w:multiLevelType w:val="hybridMultilevel"/>
     <w:tmpl w:val="B5842E2C"/>
@@ -28283,7 +29317,7 @@
       </w:rPr>
     </w:lvl>
   </w:abstractNum>
-  <w:abstractNum w:abstractNumId="9" w15:restartNumberingAfterBreak="0">
+  <w:abstractNum w:abstractNumId="10" w15:restartNumberingAfterBreak="0">
     <w:nsid w:val="31CC144E"/>
     <w:multiLevelType w:val="hybridMultilevel"/>
     <w:tmpl w:val="021417CC"/>
@@ -28395,7 +29429,7 @@
       </w:rPr>
     </w:lvl>
   </w:abstractNum>
-  <w:abstractNum w:abstractNumId="10" w15:restartNumberingAfterBreak="0">
+  <w:abstractNum w:abstractNumId="11" w15:restartNumberingAfterBreak="0">
     <w:nsid w:val="41441780"/>
     <w:multiLevelType w:val="hybridMultilevel"/>
     <w:tmpl w:val="5DBEA15C"/>
@@ -28482,7 +29516,7 @@
       </w:pPr>
     </w:lvl>
   </w:abstractNum>
-  <w:abstractNum w:abstractNumId="11" w15:restartNumberingAfterBreak="0">
+  <w:abstractNum w:abstractNumId="12" w15:restartNumberingAfterBreak="0">
     <w:nsid w:val="48465AF8"/>
     <w:multiLevelType w:val="hybridMultilevel"/>
     <w:tmpl w:val="49FE0146"/>
@@ -28568,7 +29602,7 @@
       </w:pPr>
     </w:lvl>
   </w:abstractNum>
-  <w:abstractNum w:abstractNumId="12" w15:restartNumberingAfterBreak="0">
+  <w:abstractNum w:abstractNumId="13" w15:restartNumberingAfterBreak="0">
     <w:nsid w:val="49F16B84"/>
     <w:multiLevelType w:val="hybridMultilevel"/>
     <w:tmpl w:val="FCDAD906"/>
@@ -28680,7 +29714,7 @@
       </w:rPr>
     </w:lvl>
   </w:abstractNum>
-  <w:abstractNum w:abstractNumId="13" w15:restartNumberingAfterBreak="0">
+  <w:abstractNum w:abstractNumId="14" w15:restartNumberingAfterBreak="0">
     <w:nsid w:val="4BBA7328"/>
     <w:multiLevelType w:val="hybridMultilevel"/>
     <w:tmpl w:val="13C84B04"/>
@@ -28793,7 +29827,7 @@
       </w:rPr>
     </w:lvl>
   </w:abstractNum>
-  <w:abstractNum w:abstractNumId="14" w15:restartNumberingAfterBreak="0">
+  <w:abstractNum w:abstractNumId="15" w15:restartNumberingAfterBreak="0">
     <w:nsid w:val="4C0A6217"/>
     <w:multiLevelType w:val="hybridMultilevel"/>
     <w:tmpl w:val="4CACF886"/>
@@ -28905,7 +29939,7 @@
       </w:rPr>
     </w:lvl>
   </w:abstractNum>
-  <w:abstractNum w:abstractNumId="15" w15:restartNumberingAfterBreak="0">
+  <w:abstractNum w:abstractNumId="16" w15:restartNumberingAfterBreak="0">
     <w:nsid w:val="5B8077A1"/>
     <w:multiLevelType w:val="multilevel"/>
     <w:tmpl w:val="63F29AD4"/>
@@ -29054,7 +30088,7 @@
       </w:rPr>
     </w:lvl>
   </w:abstractNum>
-  <w:abstractNum w:abstractNumId="16" w15:restartNumberingAfterBreak="0">
+  <w:abstractNum w:abstractNumId="17" w15:restartNumberingAfterBreak="0">
     <w:nsid w:val="6A4353E5"/>
     <w:multiLevelType w:val="hybridMultilevel"/>
     <w:tmpl w:val="D5D6F392"/>
@@ -29166,7 +30200,7 @@
       </w:rPr>
     </w:lvl>
   </w:abstractNum>
-  <w:abstractNum w:abstractNumId="17" w15:restartNumberingAfterBreak="0">
+  <w:abstractNum w:abstractNumId="18" w15:restartNumberingAfterBreak="0">
     <w:nsid w:val="6B421F33"/>
     <w:multiLevelType w:val="hybridMultilevel"/>
     <w:tmpl w:val="C34A6D1C"/>
@@ -29257,115 +30291,118 @@
     </w:lvl>
   </w:abstractNum>
   <w:num w:numId="1">
-    <w:abstractNumId w:val="14"/>
+    <w:abstractNumId w:val="15"/>
   </w:num>
   <w:num w:numId="2">
-    <w:abstractNumId w:val="12"/>
+    <w:abstractNumId w:val="13"/>
   </w:num>
   <w:num w:numId="3">
-    <w:abstractNumId w:val="2"/>
+    <w:abstractNumId w:val="3"/>
   </w:num>
   <w:num w:numId="4">
-    <w:abstractNumId w:val="9"/>
+    <w:abstractNumId w:val="10"/>
   </w:num>
   <w:num w:numId="5">
-    <w:abstractNumId w:val="5"/>
+    <w:abstractNumId w:val="6"/>
   </w:num>
   <w:num w:numId="6">
     <w:abstractNumId w:val="0"/>
   </w:num>
   <w:num w:numId="7">
-    <w:abstractNumId w:val="16"/>
+    <w:abstractNumId w:val="17"/>
   </w:num>
   <w:num w:numId="8">
-    <w:abstractNumId w:val="8"/>
+    <w:abstractNumId w:val="9"/>
   </w:num>
   <w:num w:numId="9">
-    <w:abstractNumId w:val="13"/>
+    <w:abstractNumId w:val="14"/>
   </w:num>
   <w:num w:numId="10">
-    <w:abstractNumId w:val="3"/>
+    <w:abstractNumId w:val="4"/>
   </w:num>
   <w:num w:numId="11">
-    <w:abstractNumId w:val="4"/>
+    <w:abstractNumId w:val="5"/>
   </w:num>
   <w:num w:numId="12">
+    <w:abstractNumId w:val="12"/>
+  </w:num>
+  <w:num w:numId="13">
+    <w:abstractNumId w:val="2"/>
+  </w:num>
+  <w:num w:numId="14">
+    <w:abstractNumId w:val="18"/>
+  </w:num>
+  <w:num w:numId="15">
     <w:abstractNumId w:val="11"/>
   </w:num>
-  <w:num w:numId="13">
-    <w:abstractNumId w:val="1"/>
-  </w:num>
-  <w:num w:numId="14">
-    <w:abstractNumId w:val="17"/>
-  </w:num>
-  <w:num w:numId="15">
-    <w:abstractNumId w:val="10"/>
-  </w:num>
   <w:num w:numId="16">
-    <w:abstractNumId w:val="17"/>
+    <w:abstractNumId w:val="18"/>
     <w:lvlOverride w:ilvl="0">
       <w:startOverride w:val="1"/>
     </w:lvlOverride>
   </w:num>
   <w:num w:numId="17">
-    <w:abstractNumId w:val="17"/>
+    <w:abstractNumId w:val="18"/>
     <w:lvlOverride w:ilvl="0">
       <w:startOverride w:val="1"/>
     </w:lvlOverride>
   </w:num>
   <w:num w:numId="18">
-    <w:abstractNumId w:val="17"/>
+    <w:abstractNumId w:val="18"/>
   </w:num>
   <w:num w:numId="19">
-    <w:abstractNumId w:val="17"/>
+    <w:abstractNumId w:val="18"/>
     <w:lvlOverride w:ilvl="0">
       <w:startOverride w:val="1"/>
     </w:lvlOverride>
   </w:num>
   <w:num w:numId="20">
-    <w:abstractNumId w:val="17"/>
+    <w:abstractNumId w:val="18"/>
     <w:lvlOverride w:ilvl="0">
       <w:startOverride w:val="1"/>
     </w:lvlOverride>
   </w:num>
   <w:num w:numId="21">
-    <w:abstractNumId w:val="10"/>
+    <w:abstractNumId w:val="11"/>
     <w:lvlOverride w:ilvl="0">
       <w:startOverride w:val="1"/>
     </w:lvlOverride>
   </w:num>
   <w:num w:numId="22">
-    <w:abstractNumId w:val="17"/>
+    <w:abstractNumId w:val="18"/>
     <w:lvlOverride w:ilvl="0">
       <w:startOverride w:val="1"/>
     </w:lvlOverride>
   </w:num>
   <w:num w:numId="23">
-    <w:abstractNumId w:val="15"/>
+    <w:abstractNumId w:val="16"/>
   </w:num>
   <w:num w:numId="24">
-    <w:abstractNumId w:val="10"/>
+    <w:abstractNumId w:val="11"/>
     <w:lvlOverride w:ilvl="0">
       <w:startOverride w:val="1"/>
     </w:lvlOverride>
   </w:num>
   <w:num w:numId="25">
-    <w:abstractNumId w:val="6"/>
+    <w:abstractNumId w:val="7"/>
   </w:num>
   <w:num w:numId="26">
-    <w:abstractNumId w:val="17"/>
+    <w:abstractNumId w:val="18"/>
     <w:lvlOverride w:ilvl="0">
       <w:startOverride w:val="1"/>
     </w:lvlOverride>
   </w:num>
   <w:num w:numId="27">
-    <w:abstractNumId w:val="7"/>
+    <w:abstractNumId w:val="8"/>
   </w:num>
   <w:num w:numId="28">
-    <w:abstractNumId w:val="10"/>
+    <w:abstractNumId w:val="11"/>
     <w:lvlOverride w:ilvl="0">
       <w:startOverride w:val="1"/>
     </w:lvlOverride>
+  </w:num>
+  <w:num w:numId="29">
+    <w:abstractNumId w:val="1"/>
   </w:num>
 </w:numbering>
 </file>
@@ -30455,7 +31492,7 @@
 </file>
 
 <file path=customXml/itemProps1.xml><?xml version="1.0" encoding="utf-8"?>
-<ds:datastoreItem xmlns:ds="http://schemas.openxmlformats.org/officeDocument/2006/customXml" ds:itemID="{B80D7206-BD3F-44C2-907A-994C0A9B1521}">
+<ds:datastoreItem xmlns:ds="http://schemas.openxmlformats.org/officeDocument/2006/customXml" ds:itemID="{2A99443C-375E-464A-8805-6FAE729DFE63}">
   <ds:schemaRefs>
     <ds:schemaRef ds:uri="http://schemas.openxmlformats.org/officeDocument/2006/bibliography"/>
   </ds:schemaRefs>

</xml_diff>